<commit_message>
animations and hud grapple indicator
</commit_message>
<xml_diff>
--- a/Documentation/Grapple Log.docx
+++ b/Documentation/Grapple Log.docx
@@ -114,21 +114,7 @@
         <w:rPr>
           <w:lang w:val="en-US"/>
         </w:rPr>
-        <w:t xml:space="preserve"> a </w:t>
-      </w:r>
-      <w:proofErr w:type="gramStart"/>
-      <w:r>
-        <w:rPr>
-          <w:lang w:val="en-US"/>
-        </w:rPr>
-        <w:t>lot</w:t>
-      </w:r>
-      <w:proofErr w:type="gramEnd"/>
-      <w:r>
-        <w:rPr>
-          <w:lang w:val="en-US"/>
-        </w:rPr>
-        <w:t xml:space="preserve"> first person shooter games feature grappling </w:t>
+        <w:t xml:space="preserve"> a lot first person shooter games feature grappling </w:t>
       </w:r>
       <w:r>
         <w:rPr>
@@ -173,21 +159,7 @@
           <w:lang w:val="en-US"/>
         </w:rPr>
         <w:br/>
-        <w:t xml:space="preserve">The standard stuff for making a project in Unreal Engine. I created a git repository, an Unreal Project. Since I don’t want to spend time on modeling or rigging, I decided to use </w:t>
-      </w:r>
-      <w:proofErr w:type="spellStart"/>
-      <w:r>
-        <w:rPr>
-          <w:lang w:val="en-US"/>
-        </w:rPr>
-        <w:t>Unreal’s</w:t>
-      </w:r>
-      <w:proofErr w:type="spellEnd"/>
-      <w:r>
-        <w:rPr>
-          <w:lang w:val="en-US"/>
-        </w:rPr>
-        <w:t xml:space="preserve"> Mannequin first person hands. I exported the unreal hands and modified the rig in Maya to make animating easier. I deleted most of the skeleton because it still contained joints for a full body even though it only contained a mesh for the arms and hands. </w:t>
+        <w:t xml:space="preserve">The standard stuff for making a project in Unreal Engine. I created a git repository, an Unreal Project. Since I don’t want to spend time on modeling or rigging, I decided to use Unreal’s Mannequin first person hands. I exported the unreal hands and modified the rig in Maya to make animating easier. I deleted most of the skeleton because it still contained joints for a full body even though it only contained a mesh for the arms and hands. </w:t>
       </w:r>
       <w:r>
         <w:rPr>
@@ -206,21 +178,7 @@
         <w:rPr>
           <w:lang w:val="en-US"/>
         </w:rPr>
-        <w:t xml:space="preserve">I imported the modified rig and made a new scene and created a new Character Class. I will try my best to do everything in this project in </w:t>
-      </w:r>
-      <w:proofErr w:type="spellStart"/>
-      <w:r>
-        <w:rPr>
-          <w:lang w:val="en-US"/>
-        </w:rPr>
-        <w:t>c++</w:t>
-      </w:r>
-      <w:proofErr w:type="spellEnd"/>
-      <w:r>
-        <w:rPr>
-          <w:lang w:val="en-US"/>
-        </w:rPr>
-        <w:t xml:space="preserve"> which is not prototyping since I want to deepen my knowledge in it. </w:t>
+        <w:t xml:space="preserve">I imported the modified rig and made a new scene and created a new Character Class. I will try my best to do everything in this project in c++ which is not prototyping since I want to deepen my knowledge in it. </w:t>
       </w:r>
     </w:p>
     <w:p>
@@ -240,21 +198,7 @@
           <w:lang w:val="en-US"/>
         </w:rPr>
         <w:br/>
-        <w:t xml:space="preserve">Today I cleaned up my git project and had to update my </w:t>
-      </w:r>
-      <w:proofErr w:type="spellStart"/>
-      <w:r>
-        <w:rPr>
-          <w:lang w:val="en-US"/>
-        </w:rPr>
-        <w:t>gitignore</w:t>
-      </w:r>
-      <w:proofErr w:type="spellEnd"/>
-      <w:r>
-        <w:rPr>
-          <w:lang w:val="en-US"/>
-        </w:rPr>
-        <w:t xml:space="preserve"> file. I also set up the first</w:t>
+        <w:t>Today I cleaned up my git project and had to update my gitignore file. I also set up the first</w:t>
       </w:r>
       <w:r>
         <w:rPr>
@@ -266,21 +210,7 @@
         <w:rPr>
           <w:lang w:val="en-US"/>
         </w:rPr>
-        <w:t xml:space="preserve">person hands </w:t>
-      </w:r>
-      <w:proofErr w:type="gramStart"/>
-      <w:r>
-        <w:rPr>
-          <w:lang w:val="en-US"/>
-        </w:rPr>
-        <w:t>rig</w:t>
-      </w:r>
-      <w:proofErr w:type="gramEnd"/>
-      <w:r>
-        <w:rPr>
-          <w:lang w:val="en-US"/>
-        </w:rPr>
-        <w:t xml:space="preserve"> in unreal and in maya. I added a bone to the rig that is intended for the camera. Then I added the same camera in maya and in unreal and </w:t>
+        <w:t xml:space="preserve">person hands rig in unreal and in maya. I added a bone to the rig that is intended for the camera. Then I added the same camera in maya and in unreal and </w:t>
       </w:r>
       <w:r>
         <w:rPr>
@@ -348,21 +278,7 @@
           <w:lang w:val="en-US"/>
         </w:rPr>
         <w:br/>
-        <w:t xml:space="preserve">I struggled with basic input reading since I am still not as familiar with the Advanced input system and it being a bit complicated in </w:t>
-      </w:r>
-      <w:proofErr w:type="spellStart"/>
-      <w:r>
-        <w:rPr>
-          <w:lang w:val="en-US"/>
-        </w:rPr>
-        <w:t>c++</w:t>
-      </w:r>
-      <w:proofErr w:type="spellEnd"/>
-      <w:r>
-        <w:rPr>
-          <w:lang w:val="en-US"/>
-        </w:rPr>
-        <w:t xml:space="preserve"> made it even trickier. But I powered through and managed to create basic looking and moving input. </w:t>
+        <w:t xml:space="preserve">I struggled with basic input reading since I am still not as familiar with the Advanced input system and it being a bit complicated in c++ made it even trickier. But I powered through and managed to create basic looking and moving input. </w:t>
       </w:r>
       <w:r>
         <w:rPr>
@@ -388,21 +304,7 @@
           <w:lang w:val="en-US"/>
         </w:rPr>
         <w:br/>
-        <w:t xml:space="preserve">I found a Gun model online and attached it to the player hands. I had to </w:t>
-      </w:r>
-      <w:proofErr w:type="spellStart"/>
-      <w:r>
-        <w:rPr>
-          <w:lang w:val="en-US"/>
-        </w:rPr>
-        <w:t>experiemt</w:t>
-      </w:r>
-      <w:proofErr w:type="spellEnd"/>
-      <w:r>
-        <w:rPr>
-          <w:lang w:val="en-US"/>
-        </w:rPr>
-        <w:t xml:space="preserve"> around with some constraints, but I managed to make a walking animation. And I started setting up an animation blueprint for my player character. </w:t>
+        <w:t xml:space="preserve">I found a Gun model online and attached it to the player hands. I had to experiemt around with some constraints, but I managed to make a walking animation. And I started setting up an animation blueprint for my player character. </w:t>
       </w:r>
     </w:p>
     <w:p>
@@ -482,21 +384,7 @@
         <w:rPr>
           <w:lang w:val="en-US"/>
         </w:rPr>
-        <w:t xml:space="preserve">I also created an </w:t>
-      </w:r>
-      <w:proofErr w:type="gramStart"/>
-      <w:r>
-        <w:rPr>
-          <w:lang w:val="en-US"/>
-        </w:rPr>
-        <w:t>actor</w:t>
-      </w:r>
-      <w:proofErr w:type="gramEnd"/>
-      <w:r>
-        <w:rPr>
-          <w:lang w:val="en-US"/>
-        </w:rPr>
-        <w:t xml:space="preserve"> class for the grapple shooter and added to the player character. The grapple shooter shoots out the newly created grapple projectile actors. </w:t>
+        <w:t xml:space="preserve">I also created an actor class for the grapple shooter and added to the player character. The grapple shooter shoots out the newly created grapple projectile actors. </w:t>
       </w:r>
     </w:p>
     <w:p>
@@ -534,21 +422,7 @@
         <w:rPr>
           <w:lang w:val="en-US"/>
         </w:rPr>
-        <w:t xml:space="preserve">I made grapple pull animations </w:t>
-      </w:r>
-      <w:proofErr w:type="gramStart"/>
-      <w:r>
-        <w:rPr>
-          <w:lang w:val="en-US"/>
-        </w:rPr>
-        <w:t>and  I</w:t>
-      </w:r>
-      <w:proofErr w:type="gramEnd"/>
-      <w:r>
-        <w:rPr>
-          <w:lang w:val="en-US"/>
-        </w:rPr>
-        <w:t xml:space="preserve"> implemented the grapple pull in game. I experimented more with constraints and used aim constraints instead of inverse kinematics. </w:t>
+        <w:t xml:space="preserve">I made grapple pull animations and  I implemented the grapple pull in game. I experimented more with constraints and used aim constraints instead of inverse kinematics. </w:t>
       </w:r>
     </w:p>
     <w:p>
@@ -605,23 +479,7 @@
         <w:rPr>
           <w:lang w:val="en-US"/>
         </w:rPr>
-        <w:t xml:space="preserve">I redid the reeling. Before the projectile would fly back towards the player and when it was close enough, it would be reeled in. Now I have a system that blends the position of the projectile back to the player over time. The time is calculated based on the distance to the player and </w:t>
-      </w:r>
-      <w:proofErr w:type="spellStart"/>
-      <w:proofErr w:type="gramStart"/>
-      <w:r>
-        <w:rPr>
-          <w:lang w:val="en-US"/>
-        </w:rPr>
-        <w:t>cant</w:t>
-      </w:r>
-      <w:proofErr w:type="spellEnd"/>
-      <w:proofErr w:type="gramEnd"/>
-      <w:r>
-        <w:rPr>
-          <w:lang w:val="en-US"/>
-        </w:rPr>
-        <w:t xml:space="preserve"> exceed a specified “maximum reel in time”.  The issue before was that, if the player flew too fast, the projectile would not be able to catch up and couldn’t be reeled in, effectively punishing the player for going too fast; the opposite of what I want to achieve.</w:t>
+        <w:t>I redid the reeling. Before the projectile would fly back towards the player and when it was close enough, it would be reeled in. Now I have a system that blends the position of the projectile back to the player over time. The time is calculated based on the distance to the player and cant exceed a specified “maximum reel in time”.  The issue before was that, if the player flew too fast, the projectile would not be able to catch up and couldn’t be reeled in, effectively punishing the player for going too fast; the opposite of what I want to achieve.</w:t>
       </w:r>
     </w:p>
     <w:p>
@@ -654,21 +512,7 @@
           <w:lang w:val="en-US"/>
         </w:rPr>
         <w:br/>
-        <w:t xml:space="preserve">I added a boost function in air when the player presses jump while falling. The boost just adds an upward force to the player character. I experimented with making it instantly stopping the </w:t>
-      </w:r>
-      <w:proofErr w:type="gramStart"/>
-      <w:r>
-        <w:rPr>
-          <w:lang w:val="en-US"/>
-        </w:rPr>
-        <w:t>fall</w:t>
-      </w:r>
-      <w:proofErr w:type="gramEnd"/>
-      <w:r>
-        <w:rPr>
-          <w:lang w:val="en-US"/>
-        </w:rPr>
-        <w:t xml:space="preserve"> but it felt weird. I also added controller controls. </w:t>
+        <w:t xml:space="preserve">I added a boost function in air when the player presses jump while falling. The boost just adds an upward force to the player character. I experimented with making it instantly stopping the fall but it felt weird. I also added controller controls. </w:t>
       </w:r>
     </w:p>
     <w:p>
@@ -714,35 +558,7 @@
         <w:rPr>
           <w:lang w:val="en-US"/>
         </w:rPr>
-        <w:t xml:space="preserve">. So </w:t>
-      </w:r>
-      <w:proofErr w:type="gramStart"/>
-      <w:r>
-        <w:rPr>
-          <w:lang w:val="en-US"/>
-        </w:rPr>
-        <w:t>far</w:t>
-      </w:r>
-      <w:proofErr w:type="gramEnd"/>
-      <w:r>
-        <w:rPr>
-          <w:lang w:val="en-US"/>
-        </w:rPr>
-        <w:t xml:space="preserve"> I managed to create the new movement component, create a custom movement mode for </w:t>
-      </w:r>
-      <w:proofErr w:type="spellStart"/>
-      <w:r>
-        <w:rPr>
-          <w:lang w:val="en-US"/>
-        </w:rPr>
-        <w:t>wallrunning</w:t>
-      </w:r>
-      <w:proofErr w:type="spellEnd"/>
-      <w:r>
-        <w:rPr>
-          <w:lang w:val="en-US"/>
-        </w:rPr>
-        <w:t xml:space="preserve"> and trigger and stop in in game. </w:t>
+        <w:t xml:space="preserve">. So far I managed to create the new movement component, create a custom movement mode for wallrunning and trigger and stop in in game. </w:t>
       </w:r>
     </w:p>
     <w:p>
@@ -768,105 +584,7 @@
         <w:rPr>
           <w:lang w:val="en-US"/>
         </w:rPr>
-        <w:t xml:space="preserve">I am working on the </w:t>
-      </w:r>
-      <w:proofErr w:type="spellStart"/>
-      <w:r>
-        <w:rPr>
-          <w:lang w:val="en-US"/>
-        </w:rPr>
-        <w:t>wallrun</w:t>
-      </w:r>
-      <w:proofErr w:type="spellEnd"/>
-      <w:r>
-        <w:rPr>
-          <w:lang w:val="en-US"/>
-        </w:rPr>
-        <w:t xml:space="preserve"> movement </w:t>
-      </w:r>
-      <w:proofErr w:type="gramStart"/>
-      <w:r>
-        <w:rPr>
-          <w:lang w:val="en-US"/>
-        </w:rPr>
-        <w:t>mode</w:t>
-      </w:r>
-      <w:proofErr w:type="gramEnd"/>
-      <w:r>
-        <w:rPr>
-          <w:lang w:val="en-US"/>
-        </w:rPr>
-        <w:t xml:space="preserve"> and it is quite </w:t>
-      </w:r>
-      <w:proofErr w:type="gramStart"/>
-      <w:r>
-        <w:rPr>
-          <w:lang w:val="en-US"/>
-        </w:rPr>
-        <w:t>the</w:t>
-      </w:r>
-      <w:proofErr w:type="gramEnd"/>
-      <w:r>
-        <w:rPr>
-          <w:lang w:val="en-US"/>
-        </w:rPr>
-        <w:t xml:space="preserve"> challenge. But I have figured out how to access and correctly use the players velocity. This will </w:t>
-      </w:r>
-      <w:proofErr w:type="gramStart"/>
-      <w:r>
-        <w:rPr>
-          <w:lang w:val="en-US"/>
-        </w:rPr>
-        <w:t>open up</w:t>
-      </w:r>
-      <w:proofErr w:type="gramEnd"/>
-      <w:r>
-        <w:rPr>
-          <w:lang w:val="en-US"/>
-        </w:rPr>
-        <w:t xml:space="preserve"> the possibilities of letting the existing velocity influence the </w:t>
-      </w:r>
-      <w:proofErr w:type="spellStart"/>
-      <w:r>
-        <w:rPr>
-          <w:lang w:val="en-US"/>
-        </w:rPr>
-        <w:t>wallrun</w:t>
-      </w:r>
-      <w:proofErr w:type="spellEnd"/>
-      <w:r>
-        <w:rPr>
-          <w:lang w:val="en-US"/>
-        </w:rPr>
-        <w:t xml:space="preserve"> behavior. This is important to me, because I want to maintain the </w:t>
-      </w:r>
-      <w:proofErr w:type="gramStart"/>
-      <w:r>
-        <w:rPr>
-          <w:lang w:val="en-US"/>
-        </w:rPr>
-        <w:t>players</w:t>
-      </w:r>
-      <w:proofErr w:type="gramEnd"/>
-      <w:r>
-        <w:rPr>
-          <w:lang w:val="en-US"/>
-        </w:rPr>
-        <w:t xml:space="preserve"> flow when they use the </w:t>
-      </w:r>
-      <w:proofErr w:type="spellStart"/>
-      <w:r>
-        <w:rPr>
-          <w:lang w:val="en-US"/>
-        </w:rPr>
-        <w:t>wallrun</w:t>
-      </w:r>
-      <w:proofErr w:type="spellEnd"/>
-      <w:r>
-        <w:rPr>
-          <w:lang w:val="en-US"/>
-        </w:rPr>
-        <w:t xml:space="preserve"> correctly. </w:t>
+        <w:t xml:space="preserve">I am working on the wallrun movement mode and it is quite the challenge. But I have figured out how to access and correctly use the players velocity. This will open up the possibilities of letting the existing velocity influence the wallrun behavior. This is important to me, because I want to maintain the players flow when they use the wallrun correctly. </w:t>
       </w:r>
     </w:p>
     <w:p>
@@ -904,378 +622,66 @@
         <w:rPr>
           <w:lang w:val="en-US"/>
         </w:rPr>
-        <w:t xml:space="preserve">After a long break due to external </w:t>
-      </w:r>
-      <w:proofErr w:type="gramStart"/>
-      <w:r>
-        <w:rPr>
-          <w:lang w:val="en-US"/>
-        </w:rPr>
-        <w:t>circumstances</w:t>
-      </w:r>
-      <w:proofErr w:type="gramEnd"/>
-      <w:r>
-        <w:rPr>
-          <w:lang w:val="en-US"/>
-        </w:rPr>
-        <w:t xml:space="preserve"> I picked up the project again and continued to implement the </w:t>
-      </w:r>
-      <w:proofErr w:type="spellStart"/>
-      <w:r>
-        <w:rPr>
-          <w:lang w:val="en-US"/>
-        </w:rPr>
-        <w:t>wallrun</w:t>
-      </w:r>
-      <w:proofErr w:type="spellEnd"/>
-      <w:r>
-        <w:rPr>
-          <w:lang w:val="en-US"/>
-        </w:rPr>
-        <w:t xml:space="preserve">. I think I managed to do the most complicated parts. The </w:t>
-      </w:r>
-      <w:proofErr w:type="spellStart"/>
-      <w:proofErr w:type="gramStart"/>
-      <w:r>
-        <w:rPr>
-          <w:lang w:val="en-US"/>
-        </w:rPr>
-        <w:t>wallrun</w:t>
-      </w:r>
-      <w:proofErr w:type="spellEnd"/>
-      <w:proofErr w:type="gramEnd"/>
-      <w:r>
-        <w:rPr>
-          <w:lang w:val="en-US"/>
-        </w:rPr>
-        <w:t xml:space="preserve"> feels quite </w:t>
+        <w:t xml:space="preserve">After a long break due to external circumstances I picked up the project again and continued to implement the wallrun. I think I managed to do the most complicated parts. The wallrun feels quite </w:t>
       </w:r>
       <w:r>
         <w:rPr>
           <w:lang w:val="en-US"/>
         </w:rPr>
         <w:lastRenderedPageBreak/>
-        <w:t xml:space="preserve">decent already. I added a bunch of features. The </w:t>
-      </w:r>
-      <w:proofErr w:type="spellStart"/>
-      <w:proofErr w:type="gramStart"/>
-      <w:r>
-        <w:rPr>
-          <w:lang w:val="en-US"/>
-        </w:rPr>
-        <w:t>wallrun</w:t>
-      </w:r>
-      <w:proofErr w:type="spellEnd"/>
-      <w:proofErr w:type="gramEnd"/>
-      <w:r>
-        <w:rPr>
-          <w:lang w:val="en-US"/>
-        </w:rPr>
-        <w:t xml:space="preserve"> retains the initial vertical velocity and smooths it to 0. Giving the player a controlled </w:t>
-      </w:r>
-      <w:proofErr w:type="spellStart"/>
-      <w:r>
-        <w:rPr>
-          <w:lang w:val="en-US"/>
-        </w:rPr>
-        <w:t>slow down</w:t>
-      </w:r>
-      <w:proofErr w:type="spellEnd"/>
-      <w:r>
-        <w:rPr>
-          <w:lang w:val="en-US"/>
-        </w:rPr>
-        <w:t xml:space="preserve"> of their fall or rise.</w:t>
+        <w:t>decent already. I added a bunch of features. The wallrun retains the initial vertical velocity and smooths it to 0. Giving the player a controlled slow down of their fall or rise.</w:t>
       </w:r>
       <w:r>
         <w:rPr>
           <w:lang w:val="en-US"/>
         </w:rPr>
         <w:br/>
-        <w:t xml:space="preserve">It also retains a part of the initial horizontal velocity, </w:t>
-      </w:r>
-      <w:proofErr w:type="spellStart"/>
-      <w:r>
-        <w:rPr>
-          <w:lang w:val="en-US"/>
-        </w:rPr>
-        <w:t>depening</w:t>
-      </w:r>
-      <w:proofErr w:type="spellEnd"/>
-      <w:r>
-        <w:rPr>
-          <w:lang w:val="en-US"/>
-        </w:rPr>
-        <w:t xml:space="preserve"> in which angle the wall is hit when the </w:t>
-      </w:r>
-      <w:proofErr w:type="spellStart"/>
-      <w:r>
-        <w:rPr>
-          <w:lang w:val="en-US"/>
-        </w:rPr>
-        <w:t>wallrun</w:t>
-      </w:r>
-      <w:proofErr w:type="spellEnd"/>
-      <w:r>
-        <w:rPr>
-          <w:lang w:val="en-US"/>
-        </w:rPr>
-        <w:t xml:space="preserve"> gets triggered. The more parallel the hit, the more velocity is maintained. This again serves </w:t>
-      </w:r>
-      <w:proofErr w:type="gramStart"/>
-      <w:r>
-        <w:rPr>
-          <w:lang w:val="en-US"/>
-        </w:rPr>
-        <w:t>to not</w:t>
-      </w:r>
-      <w:proofErr w:type="gramEnd"/>
-      <w:r>
-        <w:rPr>
-          <w:lang w:val="en-US"/>
-        </w:rPr>
-        <w:t xml:space="preserve"> interfere with the </w:t>
-      </w:r>
-      <w:proofErr w:type="gramStart"/>
-      <w:r>
-        <w:rPr>
-          <w:lang w:val="en-US"/>
-        </w:rPr>
-        <w:t>players</w:t>
-      </w:r>
-      <w:proofErr w:type="gramEnd"/>
-      <w:r>
-        <w:rPr>
-          <w:lang w:val="en-US"/>
-        </w:rPr>
-        <w:t xml:space="preserve"> flow.</w:t>
-      </w:r>
-    </w:p>
-    <w:p>
-      <w:pPr>
-        <w:rPr>
-          <w:lang w:val="en-US"/>
-        </w:rPr>
-      </w:pPr>
-      <w:r>
-        <w:rPr>
-          <w:lang w:val="en-US"/>
-        </w:rPr>
-        <w:t xml:space="preserve">Another issue was the question of how fast the </w:t>
-      </w:r>
-      <w:proofErr w:type="spellStart"/>
-      <w:r>
-        <w:rPr>
-          <w:lang w:val="en-US"/>
-        </w:rPr>
-        <w:t>wallrun</w:t>
-      </w:r>
-      <w:proofErr w:type="spellEnd"/>
-      <w:r>
-        <w:rPr>
-          <w:lang w:val="en-US"/>
-        </w:rPr>
-        <w:t xml:space="preserve"> should be. I managed to make the speed variable. </w:t>
-      </w:r>
-      <w:proofErr w:type="spellStart"/>
-      <w:r>
-        <w:rPr>
-          <w:lang w:val="en-US"/>
-        </w:rPr>
-        <w:t>Depening</w:t>
-      </w:r>
-      <w:proofErr w:type="spellEnd"/>
-      <w:r>
-        <w:rPr>
-          <w:lang w:val="en-US"/>
-        </w:rPr>
-        <w:t xml:space="preserve"> on the input, the player can accelerate or decelerate on the wall. This makes the </w:t>
-      </w:r>
-      <w:proofErr w:type="spellStart"/>
-      <w:r>
-        <w:rPr>
-          <w:lang w:val="en-US"/>
-        </w:rPr>
-        <w:t>wallrun</w:t>
-      </w:r>
-      <w:proofErr w:type="spellEnd"/>
-      <w:r>
-        <w:rPr>
-          <w:lang w:val="en-US"/>
-        </w:rPr>
-        <w:t xml:space="preserve"> technically </w:t>
-      </w:r>
-      <w:proofErr w:type="gramStart"/>
-      <w:r>
-        <w:rPr>
-          <w:lang w:val="en-US"/>
-        </w:rPr>
-        <w:t>infinite</w:t>
-      </w:r>
-      <w:proofErr w:type="gramEnd"/>
-      <w:r>
-        <w:rPr>
-          <w:lang w:val="en-US"/>
-        </w:rPr>
-        <w:t xml:space="preserve"> but the alternative would be to always slow the player down on each </w:t>
-      </w:r>
-      <w:proofErr w:type="spellStart"/>
-      <w:r>
-        <w:rPr>
-          <w:lang w:val="en-US"/>
-        </w:rPr>
-        <w:t>wallrun</w:t>
-      </w:r>
-      <w:proofErr w:type="spellEnd"/>
-      <w:r>
-        <w:rPr>
-          <w:lang w:val="en-US"/>
-        </w:rPr>
-        <w:t xml:space="preserve">. </w:t>
-      </w:r>
-      <w:r>
-        <w:rPr>
-          <w:lang w:val="en-US"/>
-        </w:rPr>
-        <w:t xml:space="preserve">This would make the </w:t>
-      </w:r>
-      <w:proofErr w:type="spellStart"/>
-      <w:r>
-        <w:rPr>
-          <w:lang w:val="en-US"/>
-        </w:rPr>
-        <w:t>wallrun</w:t>
-      </w:r>
-      <w:proofErr w:type="spellEnd"/>
-      <w:r>
-        <w:rPr>
-          <w:lang w:val="en-US"/>
-        </w:rPr>
-        <w:t xml:space="preserve"> feel more like a punishment </w:t>
-      </w:r>
-      <w:proofErr w:type="gramStart"/>
-      <w:r>
-        <w:rPr>
-          <w:lang w:val="en-US"/>
-        </w:rPr>
-        <w:t>then</w:t>
-      </w:r>
-      <w:proofErr w:type="gramEnd"/>
-      <w:r>
-        <w:rPr>
-          <w:lang w:val="en-US"/>
-        </w:rPr>
-        <w:t xml:space="preserve"> an opportunity.</w:t>
-      </w:r>
-    </w:p>
-    <w:p>
-      <w:pPr>
-        <w:rPr>
-          <w:lang w:val="en-US"/>
-        </w:rPr>
-      </w:pPr>
-      <w:r>
-        <w:rPr>
-          <w:lang w:val="en-US"/>
-        </w:rPr>
-        <w:t xml:space="preserve">Lastly, I added a jump off from the wall. When the player runs on the wall and jumps, </w:t>
-      </w:r>
-      <w:proofErr w:type="gramStart"/>
-      <w:r>
-        <w:rPr>
-          <w:lang w:val="en-US"/>
-        </w:rPr>
-        <w:t>They</w:t>
-      </w:r>
-      <w:proofErr w:type="gramEnd"/>
-      <w:r>
-        <w:rPr>
-          <w:lang w:val="en-US"/>
-        </w:rPr>
-        <w:t xml:space="preserve"> get launched of the wall and upwards as if they jumped off it. </w:t>
-      </w:r>
-    </w:p>
-    <w:p>
-      <w:pPr>
-        <w:rPr>
-          <w:lang w:val="en-US"/>
-        </w:rPr>
-      </w:pPr>
-      <w:r>
-        <w:rPr>
-          <w:lang w:val="en-US"/>
-        </w:rPr>
-        <w:t xml:space="preserve">Lots of control variables needed to be created and tweaked to make the </w:t>
-      </w:r>
-      <w:proofErr w:type="spellStart"/>
-      <w:r>
-        <w:rPr>
-          <w:lang w:val="en-US"/>
-        </w:rPr>
-        <w:t>wallrun</w:t>
-      </w:r>
-      <w:proofErr w:type="spellEnd"/>
-      <w:r>
-        <w:rPr>
-          <w:lang w:val="en-US"/>
-        </w:rPr>
-        <w:t xml:space="preserve"> </w:t>
-      </w:r>
-      <w:proofErr w:type="gramStart"/>
-      <w:r>
-        <w:rPr>
-          <w:lang w:val="en-US"/>
-        </w:rPr>
-        <w:t>fell</w:t>
-      </w:r>
-      <w:proofErr w:type="gramEnd"/>
-      <w:r>
-        <w:rPr>
-          <w:lang w:val="en-US"/>
-        </w:rPr>
-        <w:t xml:space="preserve"> right. But I wouldn’t say that </w:t>
-      </w:r>
-      <w:proofErr w:type="gramStart"/>
-      <w:r>
-        <w:rPr>
-          <w:lang w:val="en-US"/>
-        </w:rPr>
-        <w:t>its</w:t>
-      </w:r>
-      <w:proofErr w:type="gramEnd"/>
-      <w:r>
-        <w:rPr>
-          <w:lang w:val="en-US"/>
-        </w:rPr>
-        <w:t xml:space="preserve"> perfect yet, it does need some more tweaking. It would probably also benefit from different </w:t>
-      </w:r>
-      <w:proofErr w:type="gramStart"/>
-      <w:r>
-        <w:rPr>
-          <w:lang w:val="en-US"/>
-        </w:rPr>
-        <w:t>feedback</w:t>
-      </w:r>
-      <w:proofErr w:type="gramEnd"/>
-      <w:r>
-        <w:rPr>
-          <w:lang w:val="en-US"/>
-        </w:rPr>
-        <w:t xml:space="preserve"> but I am having a hard time thinking about something that is doable with my skills and time constraints. I also plan to move </w:t>
-      </w:r>
-      <w:proofErr w:type="gramStart"/>
-      <w:r>
-        <w:rPr>
-          <w:lang w:val="en-US"/>
-        </w:rPr>
-        <w:t>into</w:t>
-      </w:r>
-      <w:proofErr w:type="gramEnd"/>
-      <w:r>
-        <w:rPr>
-          <w:lang w:val="en-US"/>
-        </w:rPr>
-        <w:t xml:space="preserve"> making more feedback and a mission target soon. </w:t>
+        <w:t>It also retains a part of the initial horizontal velocity, depening in which angle the wall is hit when the wallrun gets triggered. The more parallel the hit, the more velocity is maintained. This again serves to not interfere with the players flow.</w:t>
+      </w:r>
+    </w:p>
+    <w:p>
+      <w:pPr>
+        <w:rPr>
+          <w:lang w:val="en-US"/>
+        </w:rPr>
+      </w:pPr>
+      <w:r>
+        <w:rPr>
+          <w:lang w:val="en-US"/>
+        </w:rPr>
+        <w:t xml:space="preserve">Another issue was the question of how fast the wallrun should be. I managed to make the speed variable. Depening on the input, the player can accelerate or decelerate on the wall. This makes the wallrun technically infinite but the alternative would be to always slow the player down on each wallrun. </w:t>
+      </w:r>
+      <w:r>
+        <w:rPr>
+          <w:lang w:val="en-US"/>
+        </w:rPr>
+        <w:t>This would make the wallrun feel more like a punishment then an opportunity.</w:t>
+      </w:r>
+    </w:p>
+    <w:p>
+      <w:pPr>
+        <w:rPr>
+          <w:lang w:val="en-US"/>
+        </w:rPr>
+      </w:pPr>
+      <w:r>
+        <w:rPr>
+          <w:lang w:val="en-US"/>
+        </w:rPr>
+        <w:t xml:space="preserve">Lastly, I added a jump off from the wall. When the player runs on the wall and jumps, They get launched of the wall and upwards as if they jumped off it. </w:t>
+      </w:r>
+    </w:p>
+    <w:p>
+      <w:pPr>
+        <w:rPr>
+          <w:lang w:val="en-US"/>
+        </w:rPr>
+      </w:pPr>
+      <w:r>
+        <w:rPr>
+          <w:lang w:val="en-US"/>
+        </w:rPr>
+        <w:t xml:space="preserve">Lots of control variables needed to be created and tweaked to make the wallrun fell right. But I wouldn’t say that its perfect yet, it does need some more tweaking. It would probably also benefit from different feedback but I am having a hard time thinking about something that is doable with my skills and time constraints. I also plan to move into making more feedback and a mission target soon. </w:t>
       </w:r>
     </w:p>
     <w:p>
@@ -1313,35 +719,7 @@
         <w:rPr>
           <w:lang w:val="en-US"/>
         </w:rPr>
-        <w:t xml:space="preserve">I implemented a field of view change that is based on the </w:t>
-      </w:r>
-      <w:proofErr w:type="gramStart"/>
-      <w:r>
-        <w:rPr>
-          <w:lang w:val="en-US"/>
-        </w:rPr>
-        <w:t>players</w:t>
-      </w:r>
-      <w:proofErr w:type="gramEnd"/>
-      <w:r>
-        <w:rPr>
-          <w:lang w:val="en-US"/>
-        </w:rPr>
-        <w:t xml:space="preserve"> speed. And I started to make a particle effect that is also supposed to indicate the </w:t>
-      </w:r>
-      <w:proofErr w:type="gramStart"/>
-      <w:r>
-        <w:rPr>
-          <w:lang w:val="en-US"/>
-        </w:rPr>
-        <w:t>players</w:t>
-      </w:r>
-      <w:proofErr w:type="gramEnd"/>
-      <w:r>
-        <w:rPr>
-          <w:lang w:val="en-US"/>
-        </w:rPr>
-        <w:t xml:space="preserve"> speed</w:t>
+        <w:t>I implemented a field of view change that is based on the players speed. And I started to make a particle effect that is also supposed to indicate the players speed</w:t>
       </w:r>
     </w:p>
     <w:p>
@@ -1367,118 +745,46 @@
         <w:rPr>
           <w:lang w:val="en-US"/>
         </w:rPr>
-        <w:t xml:space="preserve">I implemented a tilt of the player mesh for the </w:t>
-      </w:r>
-      <w:proofErr w:type="spellStart"/>
-      <w:r>
-        <w:rPr>
-          <w:lang w:val="en-US"/>
-        </w:rPr>
-        <w:t>wallrun</w:t>
-      </w:r>
-      <w:proofErr w:type="spellEnd"/>
-      <w:r>
-        <w:rPr>
-          <w:lang w:val="en-US"/>
-        </w:rPr>
-        <w:t xml:space="preserve"> and made the character jump when the player jumps off the wall. Both are just visual feedback for the </w:t>
-      </w:r>
-      <w:proofErr w:type="gramStart"/>
-      <w:r>
-        <w:rPr>
-          <w:lang w:val="en-US"/>
-        </w:rPr>
-        <w:t>player</w:t>
-      </w:r>
-      <w:proofErr w:type="gramEnd"/>
-      <w:r>
-        <w:rPr>
-          <w:lang w:val="en-US"/>
-        </w:rPr>
-        <w:t xml:space="preserve"> but it already does a lot to make the </w:t>
-      </w:r>
-      <w:proofErr w:type="spellStart"/>
-      <w:r>
-        <w:rPr>
-          <w:lang w:val="en-US"/>
-        </w:rPr>
-        <w:t>wallrun</w:t>
-      </w:r>
-      <w:proofErr w:type="spellEnd"/>
-      <w:r>
-        <w:rPr>
-          <w:lang w:val="en-US"/>
-        </w:rPr>
-        <w:t xml:space="preserve"> feel better. </w:t>
-      </w:r>
-    </w:p>
-    <w:p>
-      <w:pPr>
-        <w:rPr>
-          <w:lang w:val="en-US"/>
-        </w:rPr>
-      </w:pPr>
-      <w:r>
-        <w:rPr>
-          <w:lang w:val="en-US"/>
-        </w:rPr>
-        <w:t xml:space="preserve">A lot of work has gone into the speed lines particle </w:t>
-      </w:r>
-      <w:proofErr w:type="gramStart"/>
-      <w:r>
-        <w:rPr>
-          <w:lang w:val="en-US"/>
-        </w:rPr>
-        <w:t>effect</w:t>
-      </w:r>
-      <w:proofErr w:type="gramEnd"/>
-      <w:r>
-        <w:rPr>
-          <w:lang w:val="en-US"/>
-        </w:rPr>
-        <w:t xml:space="preserve"> and I managed to find a workaround for the orientation. I had to write a custom Niagara node for it. But </w:t>
-      </w:r>
-      <w:proofErr w:type="gramStart"/>
-      <w:r>
-        <w:rPr>
-          <w:lang w:val="en-US"/>
-        </w:rPr>
-        <w:t>at</w:t>
-      </w:r>
-      <w:proofErr w:type="gramEnd"/>
-      <w:r>
-        <w:rPr>
-          <w:lang w:val="en-US"/>
-        </w:rPr>
-        <w:t xml:space="preserve"> the end I don’t think it was worth it. It does not look good at all. I probably need to </w:t>
-      </w:r>
-      <w:proofErr w:type="gramStart"/>
-      <w:r>
-        <w:rPr>
-          <w:lang w:val="en-US"/>
-        </w:rPr>
-        <w:t>look into</w:t>
-      </w:r>
-      <w:proofErr w:type="gramEnd"/>
-      <w:r>
-        <w:rPr>
-          <w:lang w:val="en-US"/>
-        </w:rPr>
-        <w:t xml:space="preserve"> alternatives. I have 2 ideas in mind. A UI based speed line animation and a particle effect that just shows passing by clouds. I think the second one would work better because it does indicate the velocity of the player quite well, even when they aren’t just going forward, without being too intrusive. There might also not be a need for it to be dynamic and react to the </w:t>
-      </w:r>
-      <w:proofErr w:type="gramStart"/>
-      <w:r>
-        <w:rPr>
-          <w:lang w:val="en-US"/>
-        </w:rPr>
-        <w:t>players</w:t>
-      </w:r>
-      <w:proofErr w:type="gramEnd"/>
-      <w:r>
-        <w:rPr>
-          <w:lang w:val="en-US"/>
-        </w:rPr>
-        <w:t xml:space="preserve"> speed. But that’s for tomorrow. Good night.</w:t>
+        <w:t xml:space="preserve">I implemented a tilt of the player mesh for the wallrun and made the character jump when the player jumps off the wall. Both are just visual feedback for the player but it already does a lot to make the wallrun feel better. </w:t>
+      </w:r>
+    </w:p>
+    <w:p>
+      <w:pPr>
+        <w:rPr>
+          <w:lang w:val="en-US"/>
+        </w:rPr>
+      </w:pPr>
+      <w:r>
+        <w:rPr>
+          <w:lang w:val="en-US"/>
+        </w:rPr>
+        <w:t>A lot of work has gone into the speed lines particle effect and I managed to find a workaround for the orientation. I had to write a custom Niagara node for it. But at the end I don’t think it was worth it. It does not look good at all. I probably need to look into alternatives. I have 2 ideas in mind. A UI based speed line animation and a particle effect that just shows passing by clouds. I think the second one would work better because it does indicate the velocity of the player quite well, even when they aren’t just going forward, without being too intrusive. There might also not be a need for it to be dynamic and react to the players speed. But that’s for tomorrow. Good night.</w:t>
+      </w:r>
+    </w:p>
+    <w:p>
+      <w:pPr>
+        <w:rPr>
+          <w:lang w:val="en-US"/>
+        </w:rPr>
+      </w:pPr>
+      <w:r>
+        <w:rPr>
+          <w:lang w:val="en-US"/>
+        </w:rPr>
+        <w:t>29.11.2024</w:t>
+      </w:r>
+    </w:p>
+    <w:p>
+      <w:pPr>
+        <w:rPr>
+          <w:lang w:val="en-US"/>
+        </w:rPr>
+      </w:pPr>
+      <w:r>
+        <w:rPr>
+          <w:lang w:val="en-US"/>
+        </w:rPr>
+        <w:t>I made animation that fit the wall run to get some extra feedback for the player. The left side wall run animation even adapts to the angle of the player to the wall. I also added some HUD textures and functionality to make the grapple states easier to see for the player. For example, when the grapple is in range, it shows the player an icon on the hud.</w:t>
       </w:r>
     </w:p>
     <w:sectPr>

</xml_diff>

<commit_message>
particle effects and gun shooting
</commit_message>
<xml_diff>
--- a/Documentation/Grapple Log.docx
+++ b/Documentation/Grapple Log.docx
@@ -785,6 +785,155 @@
           <w:lang w:val="en-US"/>
         </w:rPr>
         <w:t>I made animation that fit the wall run to get some extra feedback for the player. The left side wall run animation even adapts to the angle of the player to the wall. I also added some HUD textures and functionality to make the grapple states easier to see for the player. For example, when the grapple is in range, it shows the player an icon on the hud.</w:t>
+      </w:r>
+      <w:r>
+        <w:rPr>
+          <w:lang w:val="en-US"/>
+        </w:rPr>
+        <w:t xml:space="preserve"> </w:t>
+      </w:r>
+    </w:p>
+    <w:p>
+      <w:pPr>
+        <w:rPr>
+          <w:lang w:val="en-US"/>
+        </w:rPr>
+      </w:pPr>
+      <w:r>
+        <w:rPr>
+          <w:lang w:val="en-US"/>
+        </w:rPr>
+        <w:t>30.11.2024</w:t>
+      </w:r>
+    </w:p>
+    <w:p>
+      <w:pPr>
+        <w:rPr>
+          <w:lang w:val="en-US"/>
+        </w:rPr>
+      </w:pPr>
+      <w:r>
+        <w:rPr>
+          <w:lang w:val="en-US"/>
+        </w:rPr>
+        <w:t>I made the hanging clouds particle effect that positions itself in front of the player based on their velocity.</w:t>
+      </w:r>
+      <w:r>
+        <w:rPr>
+          <w:lang w:val="en-US"/>
+        </w:rPr>
+        <w:t xml:space="preserve"> To better indicate speed. I also added sparks that show up when the grapple projectile hits a target to better indicate when and where the player has connected their grapple hook. Also a steam effect when the grapple shooter spawns the projectile just for more visual feedback.</w:t>
+      </w:r>
+    </w:p>
+    <w:p>
+      <w:pPr>
+        <w:rPr>
+          <w:lang w:val="en-US"/>
+        </w:rPr>
+      </w:pPr>
+      <w:r>
+        <w:rPr>
+          <w:lang w:val="en-US"/>
+        </w:rPr>
+        <w:t>I started with working on the shooting mechanic and I have done a lot of groundwork today including:</w:t>
+      </w:r>
+    </w:p>
+    <w:p>
+      <w:pPr>
+        <w:pStyle w:val="ListParagraph"/>
+        <w:numPr>
+          <w:ilvl w:val="0"/>
+          <w:numId w:val="1"/>
+        </w:numPr>
+        <w:rPr>
+          <w:lang w:val="en-US"/>
+        </w:rPr>
+      </w:pPr>
+      <w:r>
+        <w:rPr>
+          <w:lang w:val="en-US"/>
+        </w:rPr>
+        <w:lastRenderedPageBreak/>
+        <w:t>A new c++ gun</w:t>
+      </w:r>
+      <w:r>
+        <w:rPr>
+          <w:lang w:val="en-US"/>
+        </w:rPr>
+        <w:t xml:space="preserve"> class</w:t>
+      </w:r>
+    </w:p>
+    <w:p>
+      <w:pPr>
+        <w:pStyle w:val="ListParagraph"/>
+        <w:numPr>
+          <w:ilvl w:val="0"/>
+          <w:numId w:val="1"/>
+        </w:numPr>
+        <w:rPr>
+          <w:lang w:val="en-US"/>
+        </w:rPr>
+      </w:pPr>
+      <w:r>
+        <w:rPr>
+          <w:lang w:val="en-US"/>
+        </w:rPr>
+        <w:t>A template animation blueprint that can be reused for other guns</w:t>
+      </w:r>
+    </w:p>
+    <w:p>
+      <w:pPr>
+        <w:pStyle w:val="ListParagraph"/>
+        <w:numPr>
+          <w:ilvl w:val="0"/>
+          <w:numId w:val="1"/>
+        </w:numPr>
+        <w:rPr>
+          <w:lang w:val="en-US"/>
+        </w:rPr>
+      </w:pPr>
+      <w:r>
+        <w:rPr>
+          <w:lang w:val="en-US"/>
+        </w:rPr>
+        <w:t>A shoot animation for the revolver and the hands</w:t>
+      </w:r>
+    </w:p>
+    <w:p>
+      <w:pPr>
+        <w:pStyle w:val="ListParagraph"/>
+        <w:numPr>
+          <w:ilvl w:val="0"/>
+          <w:numId w:val="1"/>
+        </w:numPr>
+        <w:rPr>
+          <w:lang w:val="en-US"/>
+        </w:rPr>
+      </w:pPr>
+      <w:r>
+        <w:rPr>
+          <w:lang w:val="en-US"/>
+        </w:rPr>
+        <w:t xml:space="preserve">Shooting inputs trigger the shooting animation for the hand and the gun and decrease ammo </w:t>
+      </w:r>
+    </w:p>
+    <w:p>
+      <w:pPr>
+        <w:rPr>
+          <w:lang w:val="en-US"/>
+        </w:rPr>
+      </w:pPr>
+      <w:r>
+        <w:rPr>
+          <w:lang w:val="en-US"/>
+        </w:rPr>
+        <w:t>The goal is to be able to easily add different guns later if there is the time</w:t>
+      </w:r>
+      <w:r>
+        <w:rPr>
+          <w:lang w:val="en-US"/>
+        </w:rPr>
+        <w:t xml:space="preserve"> For now the shooting cycle need a lot more polishing but the basic functionality and structure stands already.</w:t>
       </w:r>
     </w:p>
     <w:sectPr>
@@ -795,6 +944,127 @@
     </w:sectPr>
   </w:body>
 </w:document>
+</file>
+
+<file path=word/numbering.xml><?xml version="1.0" encoding="utf-8"?>
+<w:numbering xmlns:wpc="http://schemas.microsoft.com/office/word/2010/wordprocessingCanvas" xmlns:cx="http://schemas.microsoft.com/office/drawing/2014/chartex" xmlns:cx1="http://schemas.microsoft.com/office/drawing/2015/9/8/chartex" xmlns:cx2="http://schemas.microsoft.com/office/drawing/2015/10/21/chartex" xmlns:cx3="http://schemas.microsoft.com/office/drawing/2016/5/9/chartex" xmlns:cx4="http://schemas.microsoft.com/office/drawing/2016/5/10/chartex" xmlns:cx5="http://schemas.microsoft.com/office/drawing/2016/5/11/chartex" xmlns:cx6="http://schemas.microsoft.com/office/drawing/2016/5/12/chartex" xmlns:cx7="http://schemas.microsoft.com/office/drawing/2016/5/13/chartex" xmlns:cx8="http://schemas.microsoft.com/office/drawing/2016/5/14/chartex" xmlns:mc="http://schemas.openxmlformats.org/markup-compatibility/2006" xmlns:aink="http://schemas.microsoft.com/office/drawing/2016/ink" xmlns:am3d="http://schemas.microsoft.com/office/drawing/2017/model3d" xmlns:o="urn:schemas-microsoft-com:office:office" xmlns:oel="http://schemas.microsoft.com/office/2019/extlst" xmlns:r="http://schemas.openxmlformats.org/officeDocument/2006/relationships" xmlns:m="http://schemas.openxmlformats.org/officeDocument/2006/math" xmlns:v="urn:schemas-microsoft-com:vml" xmlns:wp14="http://schemas.microsoft.com/office/word/2010/wordprocessingDrawing" xmlns:wp="http://schemas.openxmlformats.org/drawingml/2006/wordprocessingDrawing" xmlns:w10="urn:schemas-microsoft-com:office:word" xmlns:w="http://schemas.openxmlformats.org/wordprocessingml/2006/main" xmlns:w14="http://schemas.microsoft.com/office/word/2010/wordml" xmlns:w15="http://schemas.microsoft.com/office/word/2012/wordml" xmlns:w16cex="http://schemas.microsoft.com/office/word/2018/wordml/cex" xmlns:w16cid="http://schemas.microsoft.com/office/word/2016/wordml/cid" xmlns:w16="http://schemas.microsoft.com/office/word/2018/wordml" xmlns:w16du="http://schemas.microsoft.com/office/word/2023/wordml/word16du" xmlns:w16sdtdh="http://schemas.microsoft.com/office/word/2020/wordml/sdtdatahash" xmlns:w16se="http://schemas.microsoft.com/office/word/2015/wordml/symex" xmlns:wpg="http://schemas.microsoft.com/office/word/2010/wordprocessingGroup" xmlns:wpi="http://schemas.microsoft.com/office/word/2010/wordprocessingInk" xmlns:wne="http://schemas.microsoft.com/office/word/2006/wordml" xmlns:wps="http://schemas.microsoft.com/office/word/2010/wordprocessingShape" mc:Ignorable="w14 w15 w16se w16cid w16 w16cex w16sdtdh w16du wp14">
+  <w:abstractNum w:abstractNumId="0" w15:restartNumberingAfterBreak="0">
+    <w:nsid w:val="5FCD77A8"/>
+    <w:multiLevelType w:val="hybridMultilevel"/>
+    <w:tmpl w:val="735ADAC8"/>
+    <w:lvl w:ilvl="0" w:tplc="04070001">
+      <w:start w:val="1"/>
+      <w:numFmt w:val="bullet"/>
+      <w:lvlText w:val=""/>
+      <w:lvlJc w:val="left"/>
+      <w:pPr>
+        <w:ind w:left="720" w:hanging="360"/>
+      </w:pPr>
+      <w:rPr>
+        <w:rFonts w:ascii="Symbol" w:hAnsi="Symbol" w:hint="default"/>
+      </w:rPr>
+    </w:lvl>
+    <w:lvl w:ilvl="1" w:tplc="04070003">
+      <w:start w:val="1"/>
+      <w:numFmt w:val="bullet"/>
+      <w:lvlText w:val="o"/>
+      <w:lvlJc w:val="left"/>
+      <w:pPr>
+        <w:ind w:left="1440" w:hanging="360"/>
+      </w:pPr>
+      <w:rPr>
+        <w:rFonts w:ascii="Courier New" w:hAnsi="Courier New" w:cs="Courier New" w:hint="default"/>
+      </w:rPr>
+    </w:lvl>
+    <w:lvl w:ilvl="2" w:tplc="04070005" w:tentative="1">
+      <w:start w:val="1"/>
+      <w:numFmt w:val="bullet"/>
+      <w:lvlText w:val=""/>
+      <w:lvlJc w:val="left"/>
+      <w:pPr>
+        <w:ind w:left="2160" w:hanging="360"/>
+      </w:pPr>
+      <w:rPr>
+        <w:rFonts w:ascii="Wingdings" w:hAnsi="Wingdings" w:hint="default"/>
+      </w:rPr>
+    </w:lvl>
+    <w:lvl w:ilvl="3" w:tplc="04070001" w:tentative="1">
+      <w:start w:val="1"/>
+      <w:numFmt w:val="bullet"/>
+      <w:lvlText w:val=""/>
+      <w:lvlJc w:val="left"/>
+      <w:pPr>
+        <w:ind w:left="2880" w:hanging="360"/>
+      </w:pPr>
+      <w:rPr>
+        <w:rFonts w:ascii="Symbol" w:hAnsi="Symbol" w:hint="default"/>
+      </w:rPr>
+    </w:lvl>
+    <w:lvl w:ilvl="4" w:tplc="04070003" w:tentative="1">
+      <w:start w:val="1"/>
+      <w:numFmt w:val="bullet"/>
+      <w:lvlText w:val="o"/>
+      <w:lvlJc w:val="left"/>
+      <w:pPr>
+        <w:ind w:left="3600" w:hanging="360"/>
+      </w:pPr>
+      <w:rPr>
+        <w:rFonts w:ascii="Courier New" w:hAnsi="Courier New" w:cs="Courier New" w:hint="default"/>
+      </w:rPr>
+    </w:lvl>
+    <w:lvl w:ilvl="5" w:tplc="04070005" w:tentative="1">
+      <w:start w:val="1"/>
+      <w:numFmt w:val="bullet"/>
+      <w:lvlText w:val=""/>
+      <w:lvlJc w:val="left"/>
+      <w:pPr>
+        <w:ind w:left="4320" w:hanging="360"/>
+      </w:pPr>
+      <w:rPr>
+        <w:rFonts w:ascii="Wingdings" w:hAnsi="Wingdings" w:hint="default"/>
+      </w:rPr>
+    </w:lvl>
+    <w:lvl w:ilvl="6" w:tplc="04070001" w:tentative="1">
+      <w:start w:val="1"/>
+      <w:numFmt w:val="bullet"/>
+      <w:lvlText w:val=""/>
+      <w:lvlJc w:val="left"/>
+      <w:pPr>
+        <w:ind w:left="5040" w:hanging="360"/>
+      </w:pPr>
+      <w:rPr>
+        <w:rFonts w:ascii="Symbol" w:hAnsi="Symbol" w:hint="default"/>
+      </w:rPr>
+    </w:lvl>
+    <w:lvl w:ilvl="7" w:tplc="04070003" w:tentative="1">
+      <w:start w:val="1"/>
+      <w:numFmt w:val="bullet"/>
+      <w:lvlText w:val="o"/>
+      <w:lvlJc w:val="left"/>
+      <w:pPr>
+        <w:ind w:left="5760" w:hanging="360"/>
+      </w:pPr>
+      <w:rPr>
+        <w:rFonts w:ascii="Courier New" w:hAnsi="Courier New" w:cs="Courier New" w:hint="default"/>
+      </w:rPr>
+    </w:lvl>
+    <w:lvl w:ilvl="8" w:tplc="04070005" w:tentative="1">
+      <w:start w:val="1"/>
+      <w:numFmt w:val="bullet"/>
+      <w:lvlText w:val=""/>
+      <w:lvlJc w:val="left"/>
+      <w:pPr>
+        <w:ind w:left="6480" w:hanging="360"/>
+      </w:pPr>
+      <w:rPr>
+        <w:rFonts w:ascii="Wingdings" w:hAnsi="Wingdings" w:hint="default"/>
+      </w:rPr>
+    </w:lvl>
+  </w:abstractNum>
+  <w:num w:numId="1" w16cid:durableId="1156069071">
+    <w:abstractNumId w:val="0"/>
+  </w:num>
+</w:numbering>
 </file>
 
 <file path=word/styles.xml><?xml version="1.0" encoding="utf-8"?>

</xml_diff>

<commit_message>
Shoot cycle and starting reload
</commit_message>
<xml_diff>
--- a/Documentation/Grapple Log.docx
+++ b/Documentation/Grapple Log.docx
@@ -114,7 +114,21 @@
         <w:rPr>
           <w:lang w:val="en-US"/>
         </w:rPr>
-        <w:t xml:space="preserve"> a lot first person shooter games feature grappling </w:t>
+        <w:t xml:space="preserve"> a </w:t>
+      </w:r>
+      <w:proofErr w:type="gramStart"/>
+      <w:r>
+        <w:rPr>
+          <w:lang w:val="en-US"/>
+        </w:rPr>
+        <w:t>lot</w:t>
+      </w:r>
+      <w:proofErr w:type="gramEnd"/>
+      <w:r>
+        <w:rPr>
+          <w:lang w:val="en-US"/>
+        </w:rPr>
+        <w:t xml:space="preserve"> first person shooter games feature grappling </w:t>
       </w:r>
       <w:r>
         <w:rPr>
@@ -159,7 +173,21 @@
           <w:lang w:val="en-US"/>
         </w:rPr>
         <w:br/>
-        <w:t xml:space="preserve">The standard stuff for making a project in Unreal Engine. I created a git repository, an Unreal Project. Since I don’t want to spend time on modeling or rigging, I decided to use Unreal’s Mannequin first person hands. I exported the unreal hands and modified the rig in Maya to make animating easier. I deleted most of the skeleton because it still contained joints for a full body even though it only contained a mesh for the arms and hands. </w:t>
+        <w:t xml:space="preserve">The standard stuff for making a project in Unreal Engine. I created a git repository, an Unreal Project. Since I don’t want to spend time on modeling or rigging, I decided to use </w:t>
+      </w:r>
+      <w:proofErr w:type="spellStart"/>
+      <w:r>
+        <w:rPr>
+          <w:lang w:val="en-US"/>
+        </w:rPr>
+        <w:t>Unreal’s</w:t>
+      </w:r>
+      <w:proofErr w:type="spellEnd"/>
+      <w:r>
+        <w:rPr>
+          <w:lang w:val="en-US"/>
+        </w:rPr>
+        <w:t xml:space="preserve"> Mannequin first person hands. I exported the unreal hands and modified the rig in Maya to make animating easier. I deleted most of the skeleton because it still contained joints for a full body even though it only contained a mesh for the arms and hands. </w:t>
       </w:r>
       <w:r>
         <w:rPr>
@@ -178,7 +206,21 @@
         <w:rPr>
           <w:lang w:val="en-US"/>
         </w:rPr>
-        <w:t xml:space="preserve">I imported the modified rig and made a new scene and created a new Character Class. I will try my best to do everything in this project in c++ which is not prototyping since I want to deepen my knowledge in it. </w:t>
+        <w:t xml:space="preserve">I imported the modified rig and made a new scene and created a new Character Class. I will try my best to do everything in this project in </w:t>
+      </w:r>
+      <w:proofErr w:type="spellStart"/>
+      <w:r>
+        <w:rPr>
+          <w:lang w:val="en-US"/>
+        </w:rPr>
+        <w:t>c++</w:t>
+      </w:r>
+      <w:proofErr w:type="spellEnd"/>
+      <w:r>
+        <w:rPr>
+          <w:lang w:val="en-US"/>
+        </w:rPr>
+        <w:t xml:space="preserve"> which is not prototyping since I want to deepen my knowledge in it. </w:t>
       </w:r>
     </w:p>
     <w:p>
@@ -198,7 +240,21 @@
           <w:lang w:val="en-US"/>
         </w:rPr>
         <w:br/>
-        <w:t>Today I cleaned up my git project and had to update my gitignore file. I also set up the first</w:t>
+        <w:t xml:space="preserve">Today I cleaned up my git project and had to update my </w:t>
+      </w:r>
+      <w:proofErr w:type="spellStart"/>
+      <w:r>
+        <w:rPr>
+          <w:lang w:val="en-US"/>
+        </w:rPr>
+        <w:t>gitignore</w:t>
+      </w:r>
+      <w:proofErr w:type="spellEnd"/>
+      <w:r>
+        <w:rPr>
+          <w:lang w:val="en-US"/>
+        </w:rPr>
+        <w:t xml:space="preserve"> file. I also set up the first</w:t>
       </w:r>
       <w:r>
         <w:rPr>
@@ -210,7 +266,21 @@
         <w:rPr>
           <w:lang w:val="en-US"/>
         </w:rPr>
-        <w:t xml:space="preserve">person hands rig in unreal and in maya. I added a bone to the rig that is intended for the camera. Then I added the same camera in maya and in unreal and </w:t>
+        <w:t xml:space="preserve">person hands </w:t>
+      </w:r>
+      <w:proofErr w:type="gramStart"/>
+      <w:r>
+        <w:rPr>
+          <w:lang w:val="en-US"/>
+        </w:rPr>
+        <w:t>rig</w:t>
+      </w:r>
+      <w:proofErr w:type="gramEnd"/>
+      <w:r>
+        <w:rPr>
+          <w:lang w:val="en-US"/>
+        </w:rPr>
+        <w:t xml:space="preserve"> in unreal and in maya. I added a bone to the rig that is intended for the camera. Then I added the same camera in maya and in unreal and </w:t>
       </w:r>
       <w:r>
         <w:rPr>
@@ -278,7 +348,21 @@
           <w:lang w:val="en-US"/>
         </w:rPr>
         <w:br/>
-        <w:t xml:space="preserve">I struggled with basic input reading since I am still not as familiar with the Advanced input system and it being a bit complicated in c++ made it even trickier. But I powered through and managed to create basic looking and moving input. </w:t>
+        <w:t xml:space="preserve">I struggled with basic input reading since I am still not as familiar with the Advanced input system and it being a bit complicated in </w:t>
+      </w:r>
+      <w:proofErr w:type="spellStart"/>
+      <w:r>
+        <w:rPr>
+          <w:lang w:val="en-US"/>
+        </w:rPr>
+        <w:t>c++</w:t>
+      </w:r>
+      <w:proofErr w:type="spellEnd"/>
+      <w:r>
+        <w:rPr>
+          <w:lang w:val="en-US"/>
+        </w:rPr>
+        <w:t xml:space="preserve"> made it even trickier. But I powered through and managed to create basic looking and moving input. </w:t>
       </w:r>
       <w:r>
         <w:rPr>
@@ -304,7 +388,21 @@
           <w:lang w:val="en-US"/>
         </w:rPr>
         <w:br/>
-        <w:t xml:space="preserve">I found a Gun model online and attached it to the player hands. I had to experiemt around with some constraints, but I managed to make a walking animation. And I started setting up an animation blueprint for my player character. </w:t>
+        <w:t xml:space="preserve">I found a Gun model online and attached it to the player hands. I had to </w:t>
+      </w:r>
+      <w:proofErr w:type="spellStart"/>
+      <w:r>
+        <w:rPr>
+          <w:lang w:val="en-US"/>
+        </w:rPr>
+        <w:t>experiemt</w:t>
+      </w:r>
+      <w:proofErr w:type="spellEnd"/>
+      <w:r>
+        <w:rPr>
+          <w:lang w:val="en-US"/>
+        </w:rPr>
+        <w:t xml:space="preserve"> around with some constraints, but I managed to make a walking animation. And I started setting up an animation blueprint for my player character. </w:t>
       </w:r>
     </w:p>
     <w:p>
@@ -384,7 +482,21 @@
         <w:rPr>
           <w:lang w:val="en-US"/>
         </w:rPr>
-        <w:t xml:space="preserve">I also created an actor class for the grapple shooter and added to the player character. The grapple shooter shoots out the newly created grapple projectile actors. </w:t>
+        <w:t xml:space="preserve">I also created an </w:t>
+      </w:r>
+      <w:proofErr w:type="gramStart"/>
+      <w:r>
+        <w:rPr>
+          <w:lang w:val="en-US"/>
+        </w:rPr>
+        <w:t>actor</w:t>
+      </w:r>
+      <w:proofErr w:type="gramEnd"/>
+      <w:r>
+        <w:rPr>
+          <w:lang w:val="en-US"/>
+        </w:rPr>
+        <w:t xml:space="preserve"> class for the grapple shooter and added to the player character. The grapple shooter shoots out the newly created grapple projectile actors. </w:t>
       </w:r>
     </w:p>
     <w:p>
@@ -422,7 +534,21 @@
         <w:rPr>
           <w:lang w:val="en-US"/>
         </w:rPr>
-        <w:t xml:space="preserve">I made grapple pull animations and  I implemented the grapple pull in game. I experimented more with constraints and used aim constraints instead of inverse kinematics. </w:t>
+        <w:t xml:space="preserve">I made grapple pull animations </w:t>
+      </w:r>
+      <w:proofErr w:type="gramStart"/>
+      <w:r>
+        <w:rPr>
+          <w:lang w:val="en-US"/>
+        </w:rPr>
+        <w:t>and  I</w:t>
+      </w:r>
+      <w:proofErr w:type="gramEnd"/>
+      <w:r>
+        <w:rPr>
+          <w:lang w:val="en-US"/>
+        </w:rPr>
+        <w:t xml:space="preserve"> implemented the grapple pull in game. I experimented more with constraints and used aim constraints instead of inverse kinematics. </w:t>
       </w:r>
     </w:p>
     <w:p>
@@ -479,7 +605,23 @@
         <w:rPr>
           <w:lang w:val="en-US"/>
         </w:rPr>
-        <w:t>I redid the reeling. Before the projectile would fly back towards the player and when it was close enough, it would be reeled in. Now I have a system that blends the position of the projectile back to the player over time. The time is calculated based on the distance to the player and cant exceed a specified “maximum reel in time”.  The issue before was that, if the player flew too fast, the projectile would not be able to catch up and couldn’t be reeled in, effectively punishing the player for going too fast; the opposite of what I want to achieve.</w:t>
+        <w:t xml:space="preserve">I redid the reeling. Before the projectile would fly back towards the player and when it was close enough, it would be reeled in. Now I have a system that blends the position of the projectile back to the player over time. The time is calculated based on the distance to the player and </w:t>
+      </w:r>
+      <w:proofErr w:type="spellStart"/>
+      <w:proofErr w:type="gramStart"/>
+      <w:r>
+        <w:rPr>
+          <w:lang w:val="en-US"/>
+        </w:rPr>
+        <w:t>cant</w:t>
+      </w:r>
+      <w:proofErr w:type="spellEnd"/>
+      <w:proofErr w:type="gramEnd"/>
+      <w:r>
+        <w:rPr>
+          <w:lang w:val="en-US"/>
+        </w:rPr>
+        <w:t xml:space="preserve"> exceed a specified “maximum reel in time”.  The issue before was that, if the player flew too fast, the projectile would not be able to catch up and couldn’t be reeled in, effectively punishing the player for going too fast; the opposite of what I want to achieve.</w:t>
       </w:r>
     </w:p>
     <w:p>
@@ -512,7 +654,21 @@
           <w:lang w:val="en-US"/>
         </w:rPr>
         <w:br/>
-        <w:t xml:space="preserve">I added a boost function in air when the player presses jump while falling. The boost just adds an upward force to the player character. I experimented with making it instantly stopping the fall but it felt weird. I also added controller controls. </w:t>
+        <w:t xml:space="preserve">I added a boost function in air when the player presses jump while falling. The boost just adds an upward force to the player character. I experimented with making it instantly stopping the </w:t>
+      </w:r>
+      <w:proofErr w:type="gramStart"/>
+      <w:r>
+        <w:rPr>
+          <w:lang w:val="en-US"/>
+        </w:rPr>
+        <w:t>fall</w:t>
+      </w:r>
+      <w:proofErr w:type="gramEnd"/>
+      <w:r>
+        <w:rPr>
+          <w:lang w:val="en-US"/>
+        </w:rPr>
+        <w:t xml:space="preserve"> but it felt weird. I also added controller controls. </w:t>
       </w:r>
     </w:p>
     <w:p>
@@ -558,7 +714,35 @@
         <w:rPr>
           <w:lang w:val="en-US"/>
         </w:rPr>
-        <w:t xml:space="preserve">. So far I managed to create the new movement component, create a custom movement mode for wallrunning and trigger and stop in in game. </w:t>
+        <w:t xml:space="preserve">. So </w:t>
+      </w:r>
+      <w:proofErr w:type="gramStart"/>
+      <w:r>
+        <w:rPr>
+          <w:lang w:val="en-US"/>
+        </w:rPr>
+        <w:t>far</w:t>
+      </w:r>
+      <w:proofErr w:type="gramEnd"/>
+      <w:r>
+        <w:rPr>
+          <w:lang w:val="en-US"/>
+        </w:rPr>
+        <w:t xml:space="preserve"> I managed to create the new movement component, create a custom movement mode for </w:t>
+      </w:r>
+      <w:proofErr w:type="spellStart"/>
+      <w:r>
+        <w:rPr>
+          <w:lang w:val="en-US"/>
+        </w:rPr>
+        <w:t>wallrunning</w:t>
+      </w:r>
+      <w:proofErr w:type="spellEnd"/>
+      <w:r>
+        <w:rPr>
+          <w:lang w:val="en-US"/>
+        </w:rPr>
+        <w:t xml:space="preserve"> and trigger and stop in in game. </w:t>
       </w:r>
     </w:p>
     <w:p>
@@ -584,7 +768,105 @@
         <w:rPr>
           <w:lang w:val="en-US"/>
         </w:rPr>
-        <w:t xml:space="preserve">I am working on the wallrun movement mode and it is quite the challenge. But I have figured out how to access and correctly use the players velocity. This will open up the possibilities of letting the existing velocity influence the wallrun behavior. This is important to me, because I want to maintain the players flow when they use the wallrun correctly. </w:t>
+        <w:t xml:space="preserve">I am working on the </w:t>
+      </w:r>
+      <w:proofErr w:type="spellStart"/>
+      <w:r>
+        <w:rPr>
+          <w:lang w:val="en-US"/>
+        </w:rPr>
+        <w:t>wallrun</w:t>
+      </w:r>
+      <w:proofErr w:type="spellEnd"/>
+      <w:r>
+        <w:rPr>
+          <w:lang w:val="en-US"/>
+        </w:rPr>
+        <w:t xml:space="preserve"> movement </w:t>
+      </w:r>
+      <w:proofErr w:type="gramStart"/>
+      <w:r>
+        <w:rPr>
+          <w:lang w:val="en-US"/>
+        </w:rPr>
+        <w:t>mode</w:t>
+      </w:r>
+      <w:proofErr w:type="gramEnd"/>
+      <w:r>
+        <w:rPr>
+          <w:lang w:val="en-US"/>
+        </w:rPr>
+        <w:t xml:space="preserve"> and it is quite </w:t>
+      </w:r>
+      <w:proofErr w:type="gramStart"/>
+      <w:r>
+        <w:rPr>
+          <w:lang w:val="en-US"/>
+        </w:rPr>
+        <w:t>the</w:t>
+      </w:r>
+      <w:proofErr w:type="gramEnd"/>
+      <w:r>
+        <w:rPr>
+          <w:lang w:val="en-US"/>
+        </w:rPr>
+        <w:t xml:space="preserve"> challenge. But I have figured out how to access and correctly use the players velocity. This will </w:t>
+      </w:r>
+      <w:proofErr w:type="gramStart"/>
+      <w:r>
+        <w:rPr>
+          <w:lang w:val="en-US"/>
+        </w:rPr>
+        <w:t>open up</w:t>
+      </w:r>
+      <w:proofErr w:type="gramEnd"/>
+      <w:r>
+        <w:rPr>
+          <w:lang w:val="en-US"/>
+        </w:rPr>
+        <w:t xml:space="preserve"> the possibilities of letting the existing velocity influence the </w:t>
+      </w:r>
+      <w:proofErr w:type="spellStart"/>
+      <w:r>
+        <w:rPr>
+          <w:lang w:val="en-US"/>
+        </w:rPr>
+        <w:t>wallrun</w:t>
+      </w:r>
+      <w:proofErr w:type="spellEnd"/>
+      <w:r>
+        <w:rPr>
+          <w:lang w:val="en-US"/>
+        </w:rPr>
+        <w:t xml:space="preserve"> behavior. This is important to me, because I want to maintain the </w:t>
+      </w:r>
+      <w:proofErr w:type="gramStart"/>
+      <w:r>
+        <w:rPr>
+          <w:lang w:val="en-US"/>
+        </w:rPr>
+        <w:t>players</w:t>
+      </w:r>
+      <w:proofErr w:type="gramEnd"/>
+      <w:r>
+        <w:rPr>
+          <w:lang w:val="en-US"/>
+        </w:rPr>
+        <w:t xml:space="preserve"> flow when they use the </w:t>
+      </w:r>
+      <w:proofErr w:type="spellStart"/>
+      <w:r>
+        <w:rPr>
+          <w:lang w:val="en-US"/>
+        </w:rPr>
+        <w:t>wallrun</w:t>
+      </w:r>
+      <w:proofErr w:type="spellEnd"/>
+      <w:r>
+        <w:rPr>
+          <w:lang w:val="en-US"/>
+        </w:rPr>
+        <w:t xml:space="preserve"> correctly. </w:t>
       </w:r>
     </w:p>
     <w:p>
@@ -622,66 +904,378 @@
         <w:rPr>
           <w:lang w:val="en-US"/>
         </w:rPr>
-        <w:t xml:space="preserve">After a long break due to external circumstances I picked up the project again and continued to implement the wallrun. I think I managed to do the most complicated parts. The wallrun feels quite </w:t>
+        <w:t xml:space="preserve">After a long break due to external </w:t>
+      </w:r>
+      <w:proofErr w:type="gramStart"/>
+      <w:r>
+        <w:rPr>
+          <w:lang w:val="en-US"/>
+        </w:rPr>
+        <w:t>circumstances</w:t>
+      </w:r>
+      <w:proofErr w:type="gramEnd"/>
+      <w:r>
+        <w:rPr>
+          <w:lang w:val="en-US"/>
+        </w:rPr>
+        <w:t xml:space="preserve"> I picked up the project again and continued to implement the </w:t>
+      </w:r>
+      <w:proofErr w:type="spellStart"/>
+      <w:r>
+        <w:rPr>
+          <w:lang w:val="en-US"/>
+        </w:rPr>
+        <w:t>wallrun</w:t>
+      </w:r>
+      <w:proofErr w:type="spellEnd"/>
+      <w:r>
+        <w:rPr>
+          <w:lang w:val="en-US"/>
+        </w:rPr>
+        <w:t xml:space="preserve">. I think I managed to do the most complicated parts. The </w:t>
+      </w:r>
+      <w:proofErr w:type="spellStart"/>
+      <w:proofErr w:type="gramStart"/>
+      <w:r>
+        <w:rPr>
+          <w:lang w:val="en-US"/>
+        </w:rPr>
+        <w:t>wallrun</w:t>
+      </w:r>
+      <w:proofErr w:type="spellEnd"/>
+      <w:proofErr w:type="gramEnd"/>
+      <w:r>
+        <w:rPr>
+          <w:lang w:val="en-US"/>
+        </w:rPr>
+        <w:t xml:space="preserve"> feels quite </w:t>
       </w:r>
       <w:r>
         <w:rPr>
           <w:lang w:val="en-US"/>
         </w:rPr>
         <w:lastRenderedPageBreak/>
-        <w:t>decent already. I added a bunch of features. The wallrun retains the initial vertical velocity and smooths it to 0. Giving the player a controlled slow down of their fall or rise.</w:t>
+        <w:t xml:space="preserve">decent already. I added a bunch of features. The </w:t>
+      </w:r>
+      <w:proofErr w:type="spellStart"/>
+      <w:proofErr w:type="gramStart"/>
+      <w:r>
+        <w:rPr>
+          <w:lang w:val="en-US"/>
+        </w:rPr>
+        <w:t>wallrun</w:t>
+      </w:r>
+      <w:proofErr w:type="spellEnd"/>
+      <w:proofErr w:type="gramEnd"/>
+      <w:r>
+        <w:rPr>
+          <w:lang w:val="en-US"/>
+        </w:rPr>
+        <w:t xml:space="preserve"> retains the initial vertical velocity and smooths it to 0. Giving the player a controlled </w:t>
+      </w:r>
+      <w:proofErr w:type="spellStart"/>
+      <w:r>
+        <w:rPr>
+          <w:lang w:val="en-US"/>
+        </w:rPr>
+        <w:t>slow down</w:t>
+      </w:r>
+      <w:proofErr w:type="spellEnd"/>
+      <w:r>
+        <w:rPr>
+          <w:lang w:val="en-US"/>
+        </w:rPr>
+        <w:t xml:space="preserve"> of their fall or rise.</w:t>
       </w:r>
       <w:r>
         <w:rPr>
           <w:lang w:val="en-US"/>
         </w:rPr>
         <w:br/>
-        <w:t>It also retains a part of the initial horizontal velocity, depening in which angle the wall is hit when the wallrun gets triggered. The more parallel the hit, the more velocity is maintained. This again serves to not interfere with the players flow.</w:t>
-      </w:r>
-    </w:p>
-    <w:p>
-      <w:pPr>
-        <w:rPr>
-          <w:lang w:val="en-US"/>
-        </w:rPr>
-      </w:pPr>
-      <w:r>
-        <w:rPr>
-          <w:lang w:val="en-US"/>
-        </w:rPr>
-        <w:t xml:space="preserve">Another issue was the question of how fast the wallrun should be. I managed to make the speed variable. Depening on the input, the player can accelerate or decelerate on the wall. This makes the wallrun technically infinite but the alternative would be to always slow the player down on each wallrun. </w:t>
-      </w:r>
-      <w:r>
-        <w:rPr>
-          <w:lang w:val="en-US"/>
-        </w:rPr>
-        <w:t>This would make the wallrun feel more like a punishment then an opportunity.</w:t>
-      </w:r>
-    </w:p>
-    <w:p>
-      <w:pPr>
-        <w:rPr>
-          <w:lang w:val="en-US"/>
-        </w:rPr>
-      </w:pPr>
-      <w:r>
-        <w:rPr>
-          <w:lang w:val="en-US"/>
-        </w:rPr>
-        <w:t xml:space="preserve">Lastly, I added a jump off from the wall. When the player runs on the wall and jumps, They get launched of the wall and upwards as if they jumped off it. </w:t>
-      </w:r>
-    </w:p>
-    <w:p>
-      <w:pPr>
-        <w:rPr>
-          <w:lang w:val="en-US"/>
-        </w:rPr>
-      </w:pPr>
-      <w:r>
-        <w:rPr>
-          <w:lang w:val="en-US"/>
-        </w:rPr>
-        <w:t xml:space="preserve">Lots of control variables needed to be created and tweaked to make the wallrun fell right. But I wouldn’t say that its perfect yet, it does need some more tweaking. It would probably also benefit from different feedback but I am having a hard time thinking about something that is doable with my skills and time constraints. I also plan to move into making more feedback and a mission target soon. </w:t>
+        <w:t xml:space="preserve">It also retains a part of the initial horizontal velocity, </w:t>
+      </w:r>
+      <w:proofErr w:type="spellStart"/>
+      <w:r>
+        <w:rPr>
+          <w:lang w:val="en-US"/>
+        </w:rPr>
+        <w:t>depening</w:t>
+      </w:r>
+      <w:proofErr w:type="spellEnd"/>
+      <w:r>
+        <w:rPr>
+          <w:lang w:val="en-US"/>
+        </w:rPr>
+        <w:t xml:space="preserve"> in which angle the wall is hit when the </w:t>
+      </w:r>
+      <w:proofErr w:type="spellStart"/>
+      <w:r>
+        <w:rPr>
+          <w:lang w:val="en-US"/>
+        </w:rPr>
+        <w:t>wallrun</w:t>
+      </w:r>
+      <w:proofErr w:type="spellEnd"/>
+      <w:r>
+        <w:rPr>
+          <w:lang w:val="en-US"/>
+        </w:rPr>
+        <w:t xml:space="preserve"> gets triggered. The more parallel the hit, the more velocity is maintained. This again serves </w:t>
+      </w:r>
+      <w:proofErr w:type="gramStart"/>
+      <w:r>
+        <w:rPr>
+          <w:lang w:val="en-US"/>
+        </w:rPr>
+        <w:t>to not</w:t>
+      </w:r>
+      <w:proofErr w:type="gramEnd"/>
+      <w:r>
+        <w:rPr>
+          <w:lang w:val="en-US"/>
+        </w:rPr>
+        <w:t xml:space="preserve"> interfere with the </w:t>
+      </w:r>
+      <w:proofErr w:type="gramStart"/>
+      <w:r>
+        <w:rPr>
+          <w:lang w:val="en-US"/>
+        </w:rPr>
+        <w:t>players</w:t>
+      </w:r>
+      <w:proofErr w:type="gramEnd"/>
+      <w:r>
+        <w:rPr>
+          <w:lang w:val="en-US"/>
+        </w:rPr>
+        <w:t xml:space="preserve"> flow.</w:t>
+      </w:r>
+    </w:p>
+    <w:p>
+      <w:pPr>
+        <w:rPr>
+          <w:lang w:val="en-US"/>
+        </w:rPr>
+      </w:pPr>
+      <w:r>
+        <w:rPr>
+          <w:lang w:val="en-US"/>
+        </w:rPr>
+        <w:t xml:space="preserve">Another issue was the question of how fast the </w:t>
+      </w:r>
+      <w:proofErr w:type="spellStart"/>
+      <w:r>
+        <w:rPr>
+          <w:lang w:val="en-US"/>
+        </w:rPr>
+        <w:t>wallrun</w:t>
+      </w:r>
+      <w:proofErr w:type="spellEnd"/>
+      <w:r>
+        <w:rPr>
+          <w:lang w:val="en-US"/>
+        </w:rPr>
+        <w:t xml:space="preserve"> should be. I managed to make the speed variable. </w:t>
+      </w:r>
+      <w:proofErr w:type="spellStart"/>
+      <w:r>
+        <w:rPr>
+          <w:lang w:val="en-US"/>
+        </w:rPr>
+        <w:t>Depening</w:t>
+      </w:r>
+      <w:proofErr w:type="spellEnd"/>
+      <w:r>
+        <w:rPr>
+          <w:lang w:val="en-US"/>
+        </w:rPr>
+        <w:t xml:space="preserve"> on the input, the player can accelerate or decelerate on the wall. This makes the </w:t>
+      </w:r>
+      <w:proofErr w:type="spellStart"/>
+      <w:r>
+        <w:rPr>
+          <w:lang w:val="en-US"/>
+        </w:rPr>
+        <w:t>wallrun</w:t>
+      </w:r>
+      <w:proofErr w:type="spellEnd"/>
+      <w:r>
+        <w:rPr>
+          <w:lang w:val="en-US"/>
+        </w:rPr>
+        <w:t xml:space="preserve"> technically </w:t>
+      </w:r>
+      <w:proofErr w:type="gramStart"/>
+      <w:r>
+        <w:rPr>
+          <w:lang w:val="en-US"/>
+        </w:rPr>
+        <w:t>infinite</w:t>
+      </w:r>
+      <w:proofErr w:type="gramEnd"/>
+      <w:r>
+        <w:rPr>
+          <w:lang w:val="en-US"/>
+        </w:rPr>
+        <w:t xml:space="preserve"> but the alternative would be to always slow the player down on each </w:t>
+      </w:r>
+      <w:proofErr w:type="spellStart"/>
+      <w:r>
+        <w:rPr>
+          <w:lang w:val="en-US"/>
+        </w:rPr>
+        <w:t>wallrun</w:t>
+      </w:r>
+      <w:proofErr w:type="spellEnd"/>
+      <w:r>
+        <w:rPr>
+          <w:lang w:val="en-US"/>
+        </w:rPr>
+        <w:t xml:space="preserve">. </w:t>
+      </w:r>
+      <w:r>
+        <w:rPr>
+          <w:lang w:val="en-US"/>
+        </w:rPr>
+        <w:t xml:space="preserve">This would make the </w:t>
+      </w:r>
+      <w:proofErr w:type="spellStart"/>
+      <w:r>
+        <w:rPr>
+          <w:lang w:val="en-US"/>
+        </w:rPr>
+        <w:t>wallrun</w:t>
+      </w:r>
+      <w:proofErr w:type="spellEnd"/>
+      <w:r>
+        <w:rPr>
+          <w:lang w:val="en-US"/>
+        </w:rPr>
+        <w:t xml:space="preserve"> feel more like a punishment </w:t>
+      </w:r>
+      <w:proofErr w:type="gramStart"/>
+      <w:r>
+        <w:rPr>
+          <w:lang w:val="en-US"/>
+        </w:rPr>
+        <w:t>then</w:t>
+      </w:r>
+      <w:proofErr w:type="gramEnd"/>
+      <w:r>
+        <w:rPr>
+          <w:lang w:val="en-US"/>
+        </w:rPr>
+        <w:t xml:space="preserve"> an opportunity.</w:t>
+      </w:r>
+    </w:p>
+    <w:p>
+      <w:pPr>
+        <w:rPr>
+          <w:lang w:val="en-US"/>
+        </w:rPr>
+      </w:pPr>
+      <w:r>
+        <w:rPr>
+          <w:lang w:val="en-US"/>
+        </w:rPr>
+        <w:t xml:space="preserve">Lastly, I added a jump off from the wall. When the player runs on the wall and jumps, </w:t>
+      </w:r>
+      <w:proofErr w:type="gramStart"/>
+      <w:r>
+        <w:rPr>
+          <w:lang w:val="en-US"/>
+        </w:rPr>
+        <w:t>They</w:t>
+      </w:r>
+      <w:proofErr w:type="gramEnd"/>
+      <w:r>
+        <w:rPr>
+          <w:lang w:val="en-US"/>
+        </w:rPr>
+        <w:t xml:space="preserve"> get launched of the wall and upwards as if they jumped off it. </w:t>
+      </w:r>
+    </w:p>
+    <w:p>
+      <w:pPr>
+        <w:rPr>
+          <w:lang w:val="en-US"/>
+        </w:rPr>
+      </w:pPr>
+      <w:r>
+        <w:rPr>
+          <w:lang w:val="en-US"/>
+        </w:rPr>
+        <w:t xml:space="preserve">Lots of control variables needed to be created and tweaked to make the </w:t>
+      </w:r>
+      <w:proofErr w:type="spellStart"/>
+      <w:r>
+        <w:rPr>
+          <w:lang w:val="en-US"/>
+        </w:rPr>
+        <w:t>wallrun</w:t>
+      </w:r>
+      <w:proofErr w:type="spellEnd"/>
+      <w:r>
+        <w:rPr>
+          <w:lang w:val="en-US"/>
+        </w:rPr>
+        <w:t xml:space="preserve"> </w:t>
+      </w:r>
+      <w:proofErr w:type="gramStart"/>
+      <w:r>
+        <w:rPr>
+          <w:lang w:val="en-US"/>
+        </w:rPr>
+        <w:t>fell</w:t>
+      </w:r>
+      <w:proofErr w:type="gramEnd"/>
+      <w:r>
+        <w:rPr>
+          <w:lang w:val="en-US"/>
+        </w:rPr>
+        <w:t xml:space="preserve"> right. But I wouldn’t say that </w:t>
+      </w:r>
+      <w:proofErr w:type="gramStart"/>
+      <w:r>
+        <w:rPr>
+          <w:lang w:val="en-US"/>
+        </w:rPr>
+        <w:t>its</w:t>
+      </w:r>
+      <w:proofErr w:type="gramEnd"/>
+      <w:r>
+        <w:rPr>
+          <w:lang w:val="en-US"/>
+        </w:rPr>
+        <w:t xml:space="preserve"> perfect yet, it does need some more tweaking. It would probably also benefit from different </w:t>
+      </w:r>
+      <w:proofErr w:type="gramStart"/>
+      <w:r>
+        <w:rPr>
+          <w:lang w:val="en-US"/>
+        </w:rPr>
+        <w:t>feedback</w:t>
+      </w:r>
+      <w:proofErr w:type="gramEnd"/>
+      <w:r>
+        <w:rPr>
+          <w:lang w:val="en-US"/>
+        </w:rPr>
+        <w:t xml:space="preserve"> but I am having a hard time thinking about something that is doable with my skills and time constraints. I also plan to move </w:t>
+      </w:r>
+      <w:proofErr w:type="gramStart"/>
+      <w:r>
+        <w:rPr>
+          <w:lang w:val="en-US"/>
+        </w:rPr>
+        <w:t>into</w:t>
+      </w:r>
+      <w:proofErr w:type="gramEnd"/>
+      <w:r>
+        <w:rPr>
+          <w:lang w:val="en-US"/>
+        </w:rPr>
+        <w:t xml:space="preserve"> making more feedback and a mission target soon. </w:t>
       </w:r>
     </w:p>
     <w:p>
@@ -719,7 +1313,35 @@
         <w:rPr>
           <w:lang w:val="en-US"/>
         </w:rPr>
-        <w:t>I implemented a field of view change that is based on the players speed. And I started to make a particle effect that is also supposed to indicate the players speed</w:t>
+        <w:t xml:space="preserve">I implemented a field of view change that is based on the </w:t>
+      </w:r>
+      <w:proofErr w:type="gramStart"/>
+      <w:r>
+        <w:rPr>
+          <w:lang w:val="en-US"/>
+        </w:rPr>
+        <w:t>players</w:t>
+      </w:r>
+      <w:proofErr w:type="gramEnd"/>
+      <w:r>
+        <w:rPr>
+          <w:lang w:val="en-US"/>
+        </w:rPr>
+        <w:t xml:space="preserve"> speed. And I started to make a particle effect that is also supposed to indicate the </w:t>
+      </w:r>
+      <w:proofErr w:type="gramStart"/>
+      <w:r>
+        <w:rPr>
+          <w:lang w:val="en-US"/>
+        </w:rPr>
+        <w:t>players</w:t>
+      </w:r>
+      <w:proofErr w:type="gramEnd"/>
+      <w:r>
+        <w:rPr>
+          <w:lang w:val="en-US"/>
+        </w:rPr>
+        <w:t xml:space="preserve"> speed</w:t>
       </w:r>
     </w:p>
     <w:p>
@@ -745,20 +1367,118 @@
         <w:rPr>
           <w:lang w:val="en-US"/>
         </w:rPr>
-        <w:t xml:space="preserve">I implemented a tilt of the player mesh for the wallrun and made the character jump when the player jumps off the wall. Both are just visual feedback for the player but it already does a lot to make the wallrun feel better. </w:t>
-      </w:r>
-    </w:p>
-    <w:p>
-      <w:pPr>
-        <w:rPr>
-          <w:lang w:val="en-US"/>
-        </w:rPr>
-      </w:pPr>
-      <w:r>
-        <w:rPr>
-          <w:lang w:val="en-US"/>
-        </w:rPr>
-        <w:t>A lot of work has gone into the speed lines particle effect and I managed to find a workaround for the orientation. I had to write a custom Niagara node for it. But at the end I don’t think it was worth it. It does not look good at all. I probably need to look into alternatives. I have 2 ideas in mind. A UI based speed line animation and a particle effect that just shows passing by clouds. I think the second one would work better because it does indicate the velocity of the player quite well, even when they aren’t just going forward, without being too intrusive. There might also not be a need for it to be dynamic and react to the players speed. But that’s for tomorrow. Good night.</w:t>
+        <w:t xml:space="preserve">I implemented a tilt of the player mesh for the </w:t>
+      </w:r>
+      <w:proofErr w:type="spellStart"/>
+      <w:r>
+        <w:rPr>
+          <w:lang w:val="en-US"/>
+        </w:rPr>
+        <w:t>wallrun</w:t>
+      </w:r>
+      <w:proofErr w:type="spellEnd"/>
+      <w:r>
+        <w:rPr>
+          <w:lang w:val="en-US"/>
+        </w:rPr>
+        <w:t xml:space="preserve"> and made the character jump when the player jumps off the wall. Both are just visual feedback for the </w:t>
+      </w:r>
+      <w:proofErr w:type="gramStart"/>
+      <w:r>
+        <w:rPr>
+          <w:lang w:val="en-US"/>
+        </w:rPr>
+        <w:t>player</w:t>
+      </w:r>
+      <w:proofErr w:type="gramEnd"/>
+      <w:r>
+        <w:rPr>
+          <w:lang w:val="en-US"/>
+        </w:rPr>
+        <w:t xml:space="preserve"> but it already does a lot to make the </w:t>
+      </w:r>
+      <w:proofErr w:type="spellStart"/>
+      <w:r>
+        <w:rPr>
+          <w:lang w:val="en-US"/>
+        </w:rPr>
+        <w:t>wallrun</w:t>
+      </w:r>
+      <w:proofErr w:type="spellEnd"/>
+      <w:r>
+        <w:rPr>
+          <w:lang w:val="en-US"/>
+        </w:rPr>
+        <w:t xml:space="preserve"> feel better. </w:t>
+      </w:r>
+    </w:p>
+    <w:p>
+      <w:pPr>
+        <w:rPr>
+          <w:lang w:val="en-US"/>
+        </w:rPr>
+      </w:pPr>
+      <w:r>
+        <w:rPr>
+          <w:lang w:val="en-US"/>
+        </w:rPr>
+        <w:t xml:space="preserve">A lot of work has gone into the speed lines particle </w:t>
+      </w:r>
+      <w:proofErr w:type="gramStart"/>
+      <w:r>
+        <w:rPr>
+          <w:lang w:val="en-US"/>
+        </w:rPr>
+        <w:t>effect</w:t>
+      </w:r>
+      <w:proofErr w:type="gramEnd"/>
+      <w:r>
+        <w:rPr>
+          <w:lang w:val="en-US"/>
+        </w:rPr>
+        <w:t xml:space="preserve"> and I managed to find a workaround for the orientation. I had to write a custom Niagara node for it. But </w:t>
+      </w:r>
+      <w:proofErr w:type="gramStart"/>
+      <w:r>
+        <w:rPr>
+          <w:lang w:val="en-US"/>
+        </w:rPr>
+        <w:t>at</w:t>
+      </w:r>
+      <w:proofErr w:type="gramEnd"/>
+      <w:r>
+        <w:rPr>
+          <w:lang w:val="en-US"/>
+        </w:rPr>
+        <w:t xml:space="preserve"> the end I don’t think it was worth it. It does not look good at all. I probably need to </w:t>
+      </w:r>
+      <w:proofErr w:type="gramStart"/>
+      <w:r>
+        <w:rPr>
+          <w:lang w:val="en-US"/>
+        </w:rPr>
+        <w:t>look into</w:t>
+      </w:r>
+      <w:proofErr w:type="gramEnd"/>
+      <w:r>
+        <w:rPr>
+          <w:lang w:val="en-US"/>
+        </w:rPr>
+        <w:t xml:space="preserve"> alternatives. I have 2 ideas in mind. A UI based speed line animation and a particle effect that just shows passing by clouds. I think the second one would work better because it does indicate the velocity of the player quite well, even when they aren’t just going forward, without being too intrusive. There might also not be a need for it to be dynamic and react to the </w:t>
+      </w:r>
+      <w:proofErr w:type="gramStart"/>
+      <w:r>
+        <w:rPr>
+          <w:lang w:val="en-US"/>
+        </w:rPr>
+        <w:t>players</w:t>
+      </w:r>
+      <w:proofErr w:type="gramEnd"/>
+      <w:r>
+        <w:rPr>
+          <w:lang w:val="en-US"/>
+        </w:rPr>
+        <w:t xml:space="preserve"> speed. But that’s for tomorrow. Good night.</w:t>
       </w:r>
     </w:p>
     <w:p>
@@ -784,7 +1504,49 @@
         <w:rPr>
           <w:lang w:val="en-US"/>
         </w:rPr>
-        <w:t>I made animation that fit the wall run to get some extra feedback for the player. The left side wall run animation even adapts to the angle of the player to the wall. I also added some HUD textures and functionality to make the grapple states easier to see for the player. For example, when the grapple is in range, it shows the player an icon on the hud.</w:t>
+        <w:t xml:space="preserve">I made </w:t>
+      </w:r>
+      <w:proofErr w:type="gramStart"/>
+      <w:r>
+        <w:rPr>
+          <w:lang w:val="en-US"/>
+        </w:rPr>
+        <w:t>animation</w:t>
+      </w:r>
+      <w:proofErr w:type="gramEnd"/>
+      <w:r>
+        <w:rPr>
+          <w:lang w:val="en-US"/>
+        </w:rPr>
+        <w:t xml:space="preserve"> that fit the wall run to get some extra feedback for the player. The left side wall </w:t>
+      </w:r>
+      <w:proofErr w:type="gramStart"/>
+      <w:r>
+        <w:rPr>
+          <w:lang w:val="en-US"/>
+        </w:rPr>
+        <w:t>run</w:t>
+      </w:r>
+      <w:proofErr w:type="gramEnd"/>
+      <w:r>
+        <w:rPr>
+          <w:lang w:val="en-US"/>
+        </w:rPr>
+        <w:t xml:space="preserve"> animation even adapts to the angle of the player to the wall. I also added some HUD textures and functionality to make the grapple states easier to see for the player. For example, when the grapple is in range, it shows the player an icon on the </w:t>
+      </w:r>
+      <w:proofErr w:type="spellStart"/>
+      <w:r>
+        <w:rPr>
+          <w:lang w:val="en-US"/>
+        </w:rPr>
+        <w:t>hud</w:t>
+      </w:r>
+      <w:proofErr w:type="spellEnd"/>
+      <w:r>
+        <w:rPr>
+          <w:lang w:val="en-US"/>
+        </w:rPr>
+        <w:t>.</w:t>
       </w:r>
       <w:r>
         <w:rPr>
@@ -816,26 +1578,48 @@
         <w:rPr>
           <w:lang w:val="en-US"/>
         </w:rPr>
-        <w:t>I made the hanging clouds particle effect that positions itself in front of the player based on their velocity.</w:t>
-      </w:r>
-      <w:r>
-        <w:rPr>
-          <w:lang w:val="en-US"/>
-        </w:rPr>
-        <w:t xml:space="preserve"> To better indicate speed. I also added sparks that show up when the grapple projectile hits a target to better indicate when and where the player has connected their grapple hook. Also a steam effect when the grapple shooter spawns the projectile just for more visual feedback.</w:t>
-      </w:r>
-    </w:p>
-    <w:p>
-      <w:pPr>
-        <w:rPr>
-          <w:lang w:val="en-US"/>
-        </w:rPr>
-      </w:pPr>
-      <w:r>
-        <w:rPr>
-          <w:lang w:val="en-US"/>
-        </w:rPr>
-        <w:t>I started with working on the shooting mechanic and I have done a lot of groundwork today including:</w:t>
+        <w:t xml:space="preserve">I made the hanging clouds particle effect that positions itself in front of the player based on their velocity. To better indicate speed. I also added sparks that show up when the grapple projectile hits a target to better indicate when and where the player has connected their grapple hook. </w:t>
+      </w:r>
+      <w:proofErr w:type="gramStart"/>
+      <w:r>
+        <w:rPr>
+          <w:lang w:val="en-US"/>
+        </w:rPr>
+        <w:t>Also</w:t>
+      </w:r>
+      <w:proofErr w:type="gramEnd"/>
+      <w:r>
+        <w:rPr>
+          <w:lang w:val="en-US"/>
+        </w:rPr>
+        <w:t xml:space="preserve"> a steam effect when the grapple shooter spawns the projectile just for more visual feedback.</w:t>
+      </w:r>
+    </w:p>
+    <w:p>
+      <w:pPr>
+        <w:rPr>
+          <w:lang w:val="en-US"/>
+        </w:rPr>
+      </w:pPr>
+      <w:r>
+        <w:rPr>
+          <w:lang w:val="en-US"/>
+        </w:rPr>
+        <w:t xml:space="preserve">I started with working on the shooting </w:t>
+      </w:r>
+      <w:proofErr w:type="gramStart"/>
+      <w:r>
+        <w:rPr>
+          <w:lang w:val="en-US"/>
+        </w:rPr>
+        <w:t>mechanic</w:t>
+      </w:r>
+      <w:proofErr w:type="gramEnd"/>
+      <w:r>
+        <w:rPr>
+          <w:lang w:val="en-US"/>
+        </w:rPr>
+        <w:t xml:space="preserve"> and I have done a lot of groundwork today including:</w:t>
       </w:r>
     </w:p>
     <w:p>
@@ -854,7 +1638,21 @@
           <w:lang w:val="en-US"/>
         </w:rPr>
         <w:lastRenderedPageBreak/>
-        <w:t>A new c++ gun</w:t>
+        <w:t xml:space="preserve">A new </w:t>
+      </w:r>
+      <w:proofErr w:type="spellStart"/>
+      <w:r>
+        <w:rPr>
+          <w:lang w:val="en-US"/>
+        </w:rPr>
+        <w:t>c++</w:t>
+      </w:r>
+      <w:proofErr w:type="spellEnd"/>
+      <w:r>
+        <w:rPr>
+          <w:lang w:val="en-US"/>
+        </w:rPr>
+        <w:t xml:space="preserve"> gun</w:t>
       </w:r>
       <w:r>
         <w:rPr>
@@ -933,7 +1731,75 @@
         <w:rPr>
           <w:lang w:val="en-US"/>
         </w:rPr>
-        <w:t xml:space="preserve"> For now the shooting cycle need a lot more polishing but the basic functionality and structure stands already.</w:t>
+        <w:t xml:space="preserve"> </w:t>
+      </w:r>
+      <w:proofErr w:type="gramStart"/>
+      <w:r>
+        <w:rPr>
+          <w:lang w:val="en-US"/>
+        </w:rPr>
+        <w:t>For</w:t>
+      </w:r>
+      <w:proofErr w:type="gramEnd"/>
+      <w:r>
+        <w:rPr>
+          <w:lang w:val="en-US"/>
+        </w:rPr>
+        <w:t xml:space="preserve"> now the shooting cycle need a lot more polishing but the basic functionality and structure stands already.</w:t>
+      </w:r>
+    </w:p>
+    <w:p>
+      <w:pPr>
+        <w:rPr>
+          <w:lang w:val="en-US"/>
+        </w:rPr>
+      </w:pPr>
+      <w:r>
+        <w:rPr>
+          <w:lang w:val="en-US"/>
+        </w:rPr>
+        <w:t>01.12.2024</w:t>
+      </w:r>
+    </w:p>
+    <w:p>
+      <w:pPr>
+        <w:rPr>
+          <w:lang w:val="en-US"/>
+        </w:rPr>
+      </w:pPr>
+      <w:r>
+        <w:rPr>
+          <w:lang w:val="en-US"/>
+        </w:rPr>
+        <w:t xml:space="preserve">The basic structure and did not stand already because the animation logic did not work for me. Unreal is a bit weird and I practically </w:t>
+      </w:r>
+      <w:proofErr w:type="gramStart"/>
+      <w:r>
+        <w:rPr>
+          <w:lang w:val="en-US"/>
+        </w:rPr>
+        <w:t>have to</w:t>
+      </w:r>
+      <w:proofErr w:type="gramEnd"/>
+      <w:r>
+        <w:rPr>
+          <w:lang w:val="en-US"/>
+        </w:rPr>
+        <w:t xml:space="preserve"> force it to play snappy animations for the sake of responsiveness. I had to reexport the shooting animation and rework code and animation logic to make this work. It probably needs a polishing rework later. After this I started making a reload animation. I am pretty scared of this one since it contains quite complex movements that have to look </w:t>
+      </w:r>
+      <w:proofErr w:type="gramStart"/>
+      <w:r>
+        <w:rPr>
+          <w:lang w:val="en-US"/>
+        </w:rPr>
+        <w:t>realistic,</w:t>
+      </w:r>
+      <w:proofErr w:type="gramEnd"/>
+      <w:r>
+        <w:rPr>
+          <w:lang w:val="en-US"/>
+        </w:rPr>
+        <w:t xml:space="preserve"> while also conveying the weight of the weapon and its parts and it features a lot of parts that I will have to spawn and attach in the engine. I will probably have to remodel, and rerig the gun again if I want my idea of the reload to work out.</w:t>
       </w:r>
     </w:p>
     <w:sectPr>

</xml_diff>